<commit_message>
full statement pages functionality +small refactoring
1. finished header and sub header functionality
2. made a new interface- INextClick which all pages implement except GoodBye page, which logicaly doesn't have a next page.
i moved the next button properties from the IPage interface to the new interface and added a condition in the edit bar component so the next button edit options will be displayed when relevant.
</commit_message>
<xml_diff>
--- a/Specification Document.docx
+++ b/Specification Document.docx
@@ -47,25 +47,7 @@
           <w:sz w:val="24"/>
           <w:szCs w:val="24"/>
         </w:rPr>
-        <w:t xml:space="preserve">SurveyBox is a browser-based application for creating, </w:t>
-      </w:r>
-      <w:proofErr w:type="gramStart"/>
-      <w:r>
-        <w:rPr>
-          <w:rFonts w:cs="Tahoma"/>
-          <w:sz w:val="24"/>
-          <w:szCs w:val="24"/>
-        </w:rPr>
-        <w:t>editing</w:t>
-      </w:r>
-      <w:proofErr w:type="gramEnd"/>
-      <w:r>
-        <w:rPr>
-          <w:rFonts w:cs="Tahoma"/>
-          <w:sz w:val="24"/>
-          <w:szCs w:val="24"/>
-        </w:rPr>
-        <w:t xml:space="preserve"> and viewing surveys.</w:t>
+        <w:t>SurveyBox is a browser-based application for creating, editing and viewing surveys.</w:t>
       </w:r>
     </w:p>
     <w:p>
@@ -1805,23 +1787,7 @@
           <w:sz w:val="24"/>
           <w:szCs w:val="24"/>
         </w:rPr>
-        <w:t xml:space="preserve">: their order, </w:t>
-      </w:r>
-      <w:proofErr w:type="gramStart"/>
-      <w:r>
-        <w:rPr>
-          <w:sz w:val="24"/>
-          <w:szCs w:val="24"/>
-        </w:rPr>
-        <w:t>type</w:t>
-      </w:r>
-      <w:proofErr w:type="gramEnd"/>
-      <w:r>
-        <w:rPr>
-          <w:sz w:val="24"/>
-          <w:szCs w:val="24"/>
-        </w:rPr>
-        <w:t xml:space="preserve"> and preview (?). Also has the option to change the survey's name.</w:t>
+        <w:t>: their order, type and preview (?). Also has the option to change the survey's name.</w:t>
       </w:r>
     </w:p>
     <w:p>
@@ -2241,35 +2207,7 @@
           <w:sz w:val="24"/>
           <w:szCs w:val="24"/>
         </w:rPr>
-        <w:t xml:space="preserve">The first implementation of the project will focus on one survey only </w:t>
-      </w:r>
-      <w:r>
-        <w:rPr>
-          <w:sz w:val="24"/>
-          <w:szCs w:val="24"/>
-        </w:rPr>
-        <w:t>(one JSON file and one URL</w:t>
-      </w:r>
-      <w:r>
-        <w:rPr>
-          <w:sz w:val="24"/>
-          <w:szCs w:val="24"/>
-        </w:rPr>
-        <w:t xml:space="preserve"> – explained below</w:t>
-      </w:r>
-      <w:r>
-        <w:rPr>
-          <w:sz w:val="24"/>
-          <w:szCs w:val="24"/>
-        </w:rPr>
-        <w:t>)</w:t>
-      </w:r>
-      <w:r>
-        <w:rPr>
-          <w:sz w:val="24"/>
-          <w:szCs w:val="24"/>
-        </w:rPr>
-        <w:t>.</w:t>
+        <w:t>The first implementation of the project will focus on one survey only (one JSON file and one URL – explained below).</w:t>
       </w:r>
     </w:p>
     <w:p>
@@ -2502,7 +2440,21 @@
           <w:sz w:val="24"/>
           <w:szCs w:val="24"/>
         </w:rPr>
-        <w:t xml:space="preserve">each page object/component will implement one interface- </w:t>
+        <w:t xml:space="preserve">each page object/component will implement </w:t>
+      </w:r>
+      <w:r>
+        <w:rPr>
+          <w:sz w:val="24"/>
+          <w:szCs w:val="24"/>
+        </w:rPr>
+        <w:t>the</w:t>
+      </w:r>
+      <w:r>
+        <w:rPr>
+          <w:sz w:val="24"/>
+          <w:szCs w:val="24"/>
+        </w:rPr>
+        <w:t xml:space="preserve"> interface- </w:t>
       </w:r>
       <w:proofErr w:type="spellStart"/>
       <w:r>
@@ -2510,7 +2462,7 @@
           <w:sz w:val="24"/>
           <w:szCs w:val="24"/>
         </w:rPr>
-        <w:t>ISurveyPage</w:t>
+        <w:t>IPage</w:t>
       </w:r>
       <w:proofErr w:type="spellEnd"/>
       <w:r>
@@ -2520,6 +2472,79 @@
         </w:rPr>
         <w:t>.</w:t>
       </w:r>
+    </w:p>
+    <w:p>
+      <w:pPr>
+        <w:bidi w:val="0"/>
+        <w:rPr>
+          <w:sz w:val="24"/>
+          <w:szCs w:val="24"/>
+        </w:rPr>
+      </w:pPr>
+      <w:r>
+        <w:rPr>
+          <w:sz w:val="24"/>
+          <w:szCs w:val="24"/>
+        </w:rPr>
+        <w:t>In addition, they will implement the interface "</w:t>
+      </w:r>
+      <w:proofErr w:type="spellStart"/>
+      <w:r>
+        <w:rPr>
+          <w:sz w:val="24"/>
+          <w:szCs w:val="24"/>
+        </w:rPr>
+        <w:t>IStatement</w:t>
+      </w:r>
+      <w:proofErr w:type="spellEnd"/>
+      <w:r>
+        <w:rPr>
+          <w:sz w:val="24"/>
+          <w:szCs w:val="24"/>
+        </w:rPr>
+        <w:t>" or the interface "</w:t>
+      </w:r>
+      <w:proofErr w:type="spellStart"/>
+      <w:r>
+        <w:rPr>
+          <w:sz w:val="24"/>
+          <w:szCs w:val="24"/>
+        </w:rPr>
+        <w:t>IQuestion</w:t>
+      </w:r>
+      <w:proofErr w:type="spellEnd"/>
+      <w:r>
+        <w:rPr>
+          <w:sz w:val="24"/>
+          <w:szCs w:val="24"/>
+        </w:rPr>
+        <w:t>".</w:t>
+      </w:r>
+    </w:p>
+    <w:p>
+      <w:pPr>
+        <w:bidi w:val="0"/>
+        <w:rPr>
+          <w:sz w:val="24"/>
+          <w:szCs w:val="24"/>
+        </w:rPr>
+      </w:pPr>
+      <w:r>
+        <w:rPr>
+          <w:sz w:val="24"/>
+          <w:szCs w:val="24"/>
+        </w:rPr>
+        <w:t>Each interface has its own unique properties.</w:t>
+      </w:r>
+    </w:p>
+    <w:p>
+      <w:pPr>
+        <w:bidi w:val="0"/>
+        <w:rPr>
+          <w:sz w:val="24"/>
+          <w:szCs w:val="24"/>
+        </w:rPr>
+      </w:pPr>
     </w:p>
     <w:p>
       <w:pPr>
@@ -3173,6 +3198,7 @@
     <w:lsdException w:name="HTML Sample" w:semiHidden="1" w:unhideWhenUsed="1"/>
     <w:lsdException w:name="HTML Typewriter" w:semiHidden="1" w:unhideWhenUsed="1"/>
     <w:lsdException w:name="HTML Variable" w:semiHidden="1" w:unhideWhenUsed="1"/>
+    <w:lsdException w:name="Normal Table" w:semiHidden="1" w:unhideWhenUsed="1"/>
     <w:lsdException w:name="annotation subject" w:semiHidden="1" w:unhideWhenUsed="1"/>
     <w:lsdException w:name="No List" w:semiHidden="1" w:unhideWhenUsed="1"/>
     <w:lsdException w:name="Outline List 1" w:semiHidden="1" w:unhideWhenUsed="1"/>
@@ -3219,8 +3245,10 @@
     <w:lsdException w:name="Table Subtle 2" w:semiHidden="1" w:unhideWhenUsed="1"/>
     <w:lsdException w:name="Table Web 1" w:semiHidden="1" w:unhideWhenUsed="1"/>
     <w:lsdException w:name="Table Web 2" w:semiHidden="1" w:unhideWhenUsed="1"/>
+    <w:lsdException w:name="Table Web 3" w:semiHidden="1" w:unhideWhenUsed="1"/>
     <w:lsdException w:name="Balloon Text" w:semiHidden="1" w:unhideWhenUsed="1"/>
     <w:lsdException w:name="Table Grid" w:uiPriority="39"/>
+    <w:lsdException w:name="Table Theme" w:semiHidden="1" w:unhideWhenUsed="1"/>
     <w:lsdException w:name="Placeholder Text" w:semiHidden="1"/>
     <w:lsdException w:name="No Spacing" w:uiPriority="1" w:qFormat="1"/>
     <w:lsdException w:name="Light Shading" w:uiPriority="60"/>

</xml_diff>

<commit_message>
Specification Document update- backend
</commit_message>
<xml_diff>
--- a/Specification Document.docx
+++ b/Specification Document.docx
@@ -66,6 +66,37 @@
           <w:szCs w:val="24"/>
         </w:rPr>
         <w:t xml:space="preserve"> and viewing surveys.</w:t>
+      </w:r>
+    </w:p>
+    <w:p>
+      <w:pPr>
+        <w:bidi w:val="0"/>
+      </w:pPr>
+    </w:p>
+    <w:p>
+      <w:pPr>
+        <w:bidi w:val="0"/>
+        <w:rPr>
+          <w:b/>
+          <w:bCs/>
+          <w:color w:val="0D6D7D"/>
+          <w:sz w:val="44"/>
+          <w:szCs w:val="44"/>
+          <w:u w:val="single"/>
+          <w:lang w:val="en-IL"/>
+        </w:rPr>
+      </w:pPr>
+      <w:r>
+        <w:rPr>
+          <w:b/>
+          <w:bCs/>
+          <w:color w:val="0D6D7D"/>
+          <w:sz w:val="44"/>
+          <w:szCs w:val="44"/>
+          <w:u w:val="single"/>
+          <w:lang w:val="en-IL"/>
+        </w:rPr>
+        <w:t>Front end</w:t>
       </w:r>
     </w:p>
     <w:p>
@@ -1687,11 +1718,6 @@
     <w:p>
       <w:pPr>
         <w:bidi w:val="0"/>
-      </w:pPr>
-    </w:p>
-    <w:p>
-      <w:pPr>
-        <w:bidi w:val="0"/>
         <w:rPr>
           <w:b/>
           <w:bCs/>
@@ -1776,7 +1802,23 @@
           <w:sz w:val="24"/>
           <w:szCs w:val="24"/>
         </w:rPr>
-        <w:t>The UI is divided to components lime so:</w:t>
+        <w:lastRenderedPageBreak/>
+        <w:t>The UI is divided to components li</w:t>
+      </w:r>
+      <w:r>
+        <w:rPr>
+          <w:sz w:val="24"/>
+          <w:szCs w:val="24"/>
+          <w:lang w:val="en-IL"/>
+        </w:rPr>
+        <w:t>k</w:t>
+      </w:r>
+      <w:r>
+        <w:rPr>
+          <w:sz w:val="24"/>
+          <w:szCs w:val="24"/>
+        </w:rPr>
+        <w:t>e so:</w:t>
       </w:r>
     </w:p>
     <w:p>
@@ -1797,7 +1839,6 @@
           <w:sz w:val="24"/>
           <w:szCs w:val="24"/>
         </w:rPr>
-        <w:lastRenderedPageBreak/>
         <w:t>Left side bar- displays the survey's timeline</w:t>
       </w:r>
       <w:r>
@@ -1807,13 +1848,36 @@
         </w:rPr>
         <w:t xml:space="preserve">: their order, </w:t>
       </w:r>
+      <w:r>
+        <w:rPr>
+          <w:sz w:val="24"/>
+          <w:szCs w:val="24"/>
+        </w:rPr>
+        <w:t>type,</w:t>
+      </w:r>
+      <w:r>
+        <w:rPr>
+          <w:sz w:val="24"/>
+          <w:szCs w:val="24"/>
+        </w:rPr>
+        <w:t xml:space="preserve"> and preview (</w:t>
+      </w:r>
+      <w:r>
+        <w:rPr>
+          <w:sz w:val="24"/>
+          <w:szCs w:val="24"/>
+          <w:lang w:val="en-IL"/>
+        </w:rPr>
+        <w:t xml:space="preserve">will be implemented </w:t>
+      </w:r>
       <w:proofErr w:type="gramStart"/>
       <w:r>
         <w:rPr>
           <w:sz w:val="24"/>
           <w:szCs w:val="24"/>
-        </w:rPr>
-        <w:t>type</w:t>
+          <w:lang w:val="en-IL"/>
+        </w:rPr>
+        <w:t>later on</w:t>
       </w:r>
       <w:proofErr w:type="gramEnd"/>
       <w:r>
@@ -1821,7 +1885,7 @@
           <w:sz w:val="24"/>
           <w:szCs w:val="24"/>
         </w:rPr>
-        <w:t xml:space="preserve"> and preview (?). Also has the option to change the survey's name.</w:t>
+        <w:t>). Also has the option to change the survey's name.</w:t>
       </w:r>
     </w:p>
     <w:p>
@@ -2241,110 +2305,23 @@
           <w:sz w:val="24"/>
           <w:szCs w:val="24"/>
         </w:rPr>
-        <w:t>The first implementation of the project will focus on one survey only (one JSON file and one URL – explained below).</w:t>
-      </w:r>
-    </w:p>
-    <w:p>
-      <w:pPr>
-        <w:pStyle w:val="ac"/>
-        <w:bidi w:val="0"/>
-        <w:ind w:left="1080"/>
-        <w:rPr>
-          <w:sz w:val="24"/>
-          <w:szCs w:val="24"/>
-        </w:rPr>
-      </w:pPr>
-      <w:r>
-        <w:rPr>
-          <w:sz w:val="24"/>
-          <w:szCs w:val="24"/>
-        </w:rPr>
-        <w:t>Also, the data will not be stored in a database at this point.</w:t>
-      </w:r>
-    </w:p>
-    <w:p>
-      <w:pPr>
-        <w:pStyle w:val="ac"/>
-        <w:bidi w:val="0"/>
-        <w:ind w:left="1080"/>
-        <w:rPr>
-          <w:sz w:val="24"/>
-          <w:szCs w:val="24"/>
-        </w:rPr>
-      </w:pPr>
-      <w:r>
-        <w:rPr>
-          <w:sz w:val="24"/>
-          <w:szCs w:val="24"/>
-        </w:rPr>
-        <w:t>There won't be a registration/login process at this point.</w:t>
-      </w:r>
-    </w:p>
-    <w:p>
-      <w:pPr>
-        <w:pStyle w:val="ac"/>
-        <w:bidi w:val="0"/>
-        <w:ind w:left="1080"/>
-        <w:rPr>
-          <w:sz w:val="24"/>
-          <w:szCs w:val="24"/>
-        </w:rPr>
-      </w:pPr>
-      <w:r>
-        <w:rPr>
-          <w:sz w:val="24"/>
-          <w:szCs w:val="24"/>
-        </w:rPr>
-        <w:t>There won't be a drag and drop in the left side bar at this point (for changing the questions order).</w:t>
-      </w:r>
-    </w:p>
-    <w:p>
-      <w:pPr>
-        <w:pStyle w:val="ac"/>
-        <w:bidi w:val="0"/>
-        <w:ind w:left="1080"/>
-        <w:rPr>
-          <w:sz w:val="24"/>
-          <w:szCs w:val="24"/>
-        </w:rPr>
-      </w:pPr>
-      <w:r>
-        <w:rPr>
-          <w:sz w:val="24"/>
-          <w:szCs w:val="24"/>
-        </w:rPr>
-        <w:lastRenderedPageBreak/>
-        <w:t>The results will be the last feature to implement- if the survey is edited, we need to check if the results are no longer relevant and delete them.</w:t>
-      </w:r>
-    </w:p>
-    <w:p>
-      <w:pPr>
-        <w:pStyle w:val="ac"/>
-        <w:bidi w:val="0"/>
-        <w:ind w:left="1080"/>
-        <w:rPr>
-          <w:sz w:val="24"/>
-          <w:szCs w:val="24"/>
-        </w:rPr>
-      </w:pPr>
-      <w:r>
-        <w:rPr>
-          <w:sz w:val="24"/>
-          <w:szCs w:val="24"/>
-        </w:rPr>
-        <w:t>Every user can answer the survey multiple times because there is no registration at this point.</w:t>
-      </w:r>
-    </w:p>
-    <w:p>
-      <w:pPr>
-        <w:pStyle w:val="ac"/>
-        <w:bidi w:val="0"/>
-        <w:ind w:left="1080"/>
-        <w:rPr>
-          <w:sz w:val="24"/>
-          <w:szCs w:val="24"/>
-        </w:rPr>
-      </w:pPr>
+        <w:t>The first implementation of the project will focus on one survey only (</w:t>
+      </w:r>
+      <w:r>
+        <w:rPr>
+          <w:sz w:val="24"/>
+          <w:szCs w:val="24"/>
+          <w:lang w:val="en-IL"/>
+        </w:rPr>
+        <w:t xml:space="preserve">one </w:t>
+      </w:r>
+      <w:r>
+        <w:rPr>
+          <w:sz w:val="24"/>
+          <w:szCs w:val="24"/>
+        </w:rPr>
+        <w:t>URL).</w:t>
+      </w:r>
     </w:p>
     <w:p>
       <w:pPr>
@@ -2364,12 +2341,34 @@
           <w:sz w:val="24"/>
           <w:szCs w:val="24"/>
         </w:rPr>
-        <w:t>The changes and edits will be logged and saved every few seconds.</w:t>
+        <w:t>There won't be a registration/login process at this point.</w:t>
       </w:r>
     </w:p>
     <w:p>
       <w:pPr>
         <w:pStyle w:val="ac"/>
+        <w:numPr>
+          <w:ilvl w:val="0"/>
+          <w:numId w:val="4"/>
+        </w:numPr>
+        <w:bidi w:val="0"/>
+        <w:rPr>
+          <w:sz w:val="24"/>
+          <w:szCs w:val="24"/>
+        </w:rPr>
+      </w:pPr>
+      <w:r>
+        <w:rPr>
+          <w:sz w:val="24"/>
+          <w:szCs w:val="24"/>
+        </w:rPr>
+        <w:lastRenderedPageBreak/>
+        <w:t>The results will be the last feature to implement- if the survey is edited, we need to check if the results are no longer relevant and delete them.</w:t>
+      </w:r>
+    </w:p>
+    <w:p>
+      <w:pPr>
+        <w:pStyle w:val="ac"/>
         <w:bidi w:val="0"/>
         <w:ind w:left="1080"/>
         <w:rPr>
@@ -2382,50 +2381,7 @@
           <w:sz w:val="24"/>
           <w:szCs w:val="24"/>
         </w:rPr>
-        <w:t>To do so, I will build a small backend server (not sure in what language, Java/C#/Nodejs?) that saves the changes in a JSON file.</w:t>
-      </w:r>
-    </w:p>
-    <w:p>
-      <w:pPr>
-        <w:pStyle w:val="ac"/>
-        <w:bidi w:val="0"/>
-        <w:ind w:left="1080"/>
-        <w:rPr>
-          <w:sz w:val="24"/>
-          <w:szCs w:val="24"/>
-        </w:rPr>
-      </w:pPr>
-      <w:r>
-        <w:rPr>
-          <w:sz w:val="24"/>
-          <w:szCs w:val="24"/>
-        </w:rPr>
-        <w:t xml:space="preserve">When the URL is opened, the JSON will load </w:t>
-      </w:r>
-      <w:r>
-        <w:rPr>
-          <w:sz w:val="24"/>
-          <w:szCs w:val="24"/>
-        </w:rPr>
-        <w:t>as an interactable survey.</w:t>
-      </w:r>
-    </w:p>
-    <w:p>
-      <w:pPr>
-        <w:pStyle w:val="ac"/>
-        <w:bidi w:val="0"/>
-        <w:ind w:left="1080"/>
-        <w:rPr>
-          <w:sz w:val="24"/>
-          <w:szCs w:val="24"/>
-        </w:rPr>
-      </w:pPr>
-      <w:r>
-        <w:rPr>
-          <w:sz w:val="24"/>
-          <w:szCs w:val="24"/>
-        </w:rPr>
-        <w:t xml:space="preserve">The results will also be saved in a different JSON file. </w:t>
+        <w:t>Every user can answer the survey multiple times because there is no registration at this point.</w:t>
       </w:r>
     </w:p>
     <w:p>
@@ -2504,23 +2460,7 @@
           <w:sz w:val="24"/>
           <w:szCs w:val="24"/>
         </w:rPr>
-        <w:t>In addition, they will implement the interface "</w:t>
-      </w:r>
-      <w:proofErr w:type="spellStart"/>
-      <w:r>
-        <w:rPr>
-          <w:sz w:val="24"/>
-          <w:szCs w:val="24"/>
-        </w:rPr>
-        <w:t>IStatement</w:t>
-      </w:r>
-      <w:proofErr w:type="spellEnd"/>
-      <w:r>
-        <w:rPr>
-          <w:sz w:val="24"/>
-          <w:szCs w:val="24"/>
-        </w:rPr>
-        <w:t>" or the interface "IQuestion".</w:t>
+        <w:t>In addition, they will implement the interface "IStatement" or the interface "IQuestion".</w:t>
       </w:r>
     </w:p>
     <w:p>
@@ -2538,7 +2478,13 @@
         </w:rPr>
         <w:t xml:space="preserve">One more interface is </w:t>
       </w:r>
-      <w:proofErr w:type="spellStart"/>
+      <w:r>
+        <w:rPr>
+          <w:sz w:val="24"/>
+          <w:szCs w:val="24"/>
+        </w:rPr>
+        <w:t>"</w:t>
+      </w:r>
       <w:r>
         <w:rPr>
           <w:sz w:val="24"/>
@@ -2546,13 +2492,19 @@
         </w:rPr>
         <w:t>INextPage</w:t>
       </w:r>
-      <w:proofErr w:type="spellEnd"/>
-      <w:r>
-        <w:rPr>
-          <w:sz w:val="24"/>
-          <w:szCs w:val="24"/>
-        </w:rPr>
-        <w:t>, which is implemented by all pages except goodbye page, w</w:t>
+      <w:r>
+        <w:rPr>
+          <w:sz w:val="24"/>
+          <w:szCs w:val="24"/>
+        </w:rPr>
+        <w:t>"</w:t>
+      </w:r>
+      <w:r>
+        <w:rPr>
+          <w:sz w:val="24"/>
+          <w:szCs w:val="24"/>
+        </w:rPr>
+        <w:t>, implemented by all pages except goodbye page, w</w:t>
       </w:r>
       <w:r>
         <w:rPr>
@@ -3521,343 +3473,343 @@
           <w:u w:val="single"/>
           <w:lang w:val="en-IL"/>
         </w:rPr>
+        <w:t>IStatementPage</w:t>
+      </w:r>
+    </w:p>
+    <w:p>
+      <w:pPr>
+        <w:shd w:val="clear" w:color="auto" w:fill="1E1E1E"/>
+        <w:bidi w:val="0"/>
+        <w:spacing w:after="0" w:line="285" w:lineRule="atLeast"/>
+        <w:rPr>
+          <w:rFonts w:ascii="Consolas" w:eastAsia="Times New Roman" w:hAnsi="Consolas" w:cs="Times New Roman"/>
+          <w:color w:val="D4D4D4"/>
+          <w:sz w:val="21"/>
+          <w:szCs w:val="21"/>
+          <w:lang w:val="en-IL" w:eastAsia="en-IL"/>
+        </w:rPr>
+      </w:pPr>
+      <w:r>
+        <w:rPr>
+          <w:rFonts w:ascii="Consolas" w:eastAsia="Times New Roman" w:hAnsi="Consolas" w:cs="Times New Roman"/>
+          <w:color w:val="569CD6"/>
+          <w:sz w:val="21"/>
+          <w:szCs w:val="21"/>
+          <w:lang w:val="en-IL" w:eastAsia="en-IL"/>
+        </w:rPr>
+        <w:t>interface</w:t>
+      </w:r>
+      <w:r>
+        <w:rPr>
+          <w:rFonts w:ascii="Consolas" w:eastAsia="Times New Roman" w:hAnsi="Consolas" w:cs="Times New Roman"/>
+          <w:color w:val="D4D4D4"/>
+          <w:sz w:val="21"/>
+          <w:szCs w:val="21"/>
+          <w:lang w:val="en-IL" w:eastAsia="en-IL"/>
+        </w:rPr>
+        <w:t> </w:t>
+      </w:r>
+      <w:bookmarkStart w:id="0" w:name="_Hlk69550359"/>
+      <w:r>
+        <w:rPr>
+          <w:rFonts w:ascii="Consolas" w:eastAsia="Times New Roman" w:hAnsi="Consolas" w:cs="Times New Roman"/>
+          <w:color w:val="4EC9B0"/>
+          <w:sz w:val="21"/>
+          <w:szCs w:val="21"/>
+          <w:lang w:val="en-IL" w:eastAsia="en-IL"/>
+        </w:rPr>
+        <w:t>IStatementPage</w:t>
+      </w:r>
+      <w:bookmarkEnd w:id="0"/>
+      <w:r>
+        <w:rPr>
+          <w:rFonts w:ascii="Consolas" w:eastAsia="Times New Roman" w:hAnsi="Consolas" w:cs="Times New Roman"/>
+          <w:color w:val="D4D4D4"/>
+          <w:sz w:val="21"/>
+          <w:szCs w:val="21"/>
+          <w:lang w:val="en-IL" w:eastAsia="en-IL"/>
+        </w:rPr>
+        <w:t> {</w:t>
+      </w:r>
+    </w:p>
+    <w:p>
+      <w:pPr>
+        <w:shd w:val="clear" w:color="auto" w:fill="1E1E1E"/>
+        <w:bidi w:val="0"/>
+        <w:spacing w:after="0" w:line="285" w:lineRule="atLeast"/>
+        <w:rPr>
+          <w:rFonts w:ascii="Consolas" w:eastAsia="Times New Roman" w:hAnsi="Consolas" w:cs="Times New Roman"/>
+          <w:color w:val="D4D4D4"/>
+          <w:sz w:val="21"/>
+          <w:szCs w:val="21"/>
+          <w:lang w:val="en-IL" w:eastAsia="en-IL"/>
+        </w:rPr>
+      </w:pPr>
+      <w:r>
+        <w:rPr>
+          <w:rFonts w:ascii="Consolas" w:eastAsia="Times New Roman" w:hAnsi="Consolas" w:cs="Times New Roman"/>
+          <w:color w:val="D4D4D4"/>
+          <w:sz w:val="21"/>
+          <w:szCs w:val="21"/>
+          <w:lang w:val="en-IL" w:eastAsia="en-IL"/>
+        </w:rPr>
+        <w:t>  </w:t>
+      </w:r>
+      <w:r>
+        <w:rPr>
+          <w:rFonts w:ascii="Consolas" w:eastAsia="Times New Roman" w:hAnsi="Consolas" w:cs="Times New Roman"/>
+          <w:color w:val="9CDCFE"/>
+          <w:sz w:val="21"/>
+          <w:szCs w:val="21"/>
+          <w:lang w:val="en-IL" w:eastAsia="en-IL"/>
+        </w:rPr>
+        <w:t>headerFontSize</w:t>
+      </w:r>
+      <w:r>
+        <w:rPr>
+          <w:rFonts w:ascii="Consolas" w:eastAsia="Times New Roman" w:hAnsi="Consolas" w:cs="Times New Roman"/>
+          <w:color w:val="D4D4D4"/>
+          <w:sz w:val="21"/>
+          <w:szCs w:val="21"/>
+          <w:lang w:val="en-IL" w:eastAsia="en-IL"/>
+        </w:rPr>
+        <w:t>: </w:t>
+      </w:r>
+      <w:r>
+        <w:rPr>
+          <w:rFonts w:ascii="Consolas" w:eastAsia="Times New Roman" w:hAnsi="Consolas" w:cs="Times New Roman"/>
+          <w:color w:val="4EC9B0"/>
+          <w:sz w:val="21"/>
+          <w:szCs w:val="21"/>
+          <w:lang w:val="en-IL" w:eastAsia="en-IL"/>
+        </w:rPr>
+        <w:t>number</w:t>
+      </w:r>
+      <w:r>
+        <w:rPr>
+          <w:rFonts w:ascii="Consolas" w:eastAsia="Times New Roman" w:hAnsi="Consolas" w:cs="Times New Roman"/>
+          <w:color w:val="D4D4D4"/>
+          <w:sz w:val="21"/>
+          <w:szCs w:val="21"/>
+          <w:lang w:val="en-IL" w:eastAsia="en-IL"/>
+        </w:rPr>
+        <w:t>;</w:t>
+      </w:r>
+    </w:p>
+    <w:p>
+      <w:pPr>
+        <w:shd w:val="clear" w:color="auto" w:fill="1E1E1E"/>
+        <w:bidi w:val="0"/>
+        <w:spacing w:after="0" w:line="285" w:lineRule="atLeast"/>
+        <w:rPr>
+          <w:rFonts w:ascii="Consolas" w:eastAsia="Times New Roman" w:hAnsi="Consolas" w:cs="Times New Roman"/>
+          <w:color w:val="D4D4D4"/>
+          <w:sz w:val="21"/>
+          <w:szCs w:val="21"/>
+          <w:lang w:val="en-IL" w:eastAsia="en-IL"/>
+        </w:rPr>
+      </w:pPr>
+      <w:r>
+        <w:rPr>
+          <w:rFonts w:ascii="Consolas" w:eastAsia="Times New Roman" w:hAnsi="Consolas" w:cs="Times New Roman"/>
+          <w:color w:val="D4D4D4"/>
+          <w:sz w:val="21"/>
+          <w:szCs w:val="21"/>
+          <w:lang w:val="en-IL" w:eastAsia="en-IL"/>
+        </w:rPr>
+        <w:t>  </w:t>
+      </w:r>
+      <w:r>
+        <w:rPr>
+          <w:rFonts w:ascii="Consolas" w:eastAsia="Times New Roman" w:hAnsi="Consolas" w:cs="Times New Roman"/>
+          <w:color w:val="9CDCFE"/>
+          <w:sz w:val="21"/>
+          <w:szCs w:val="21"/>
+          <w:lang w:val="en-IL" w:eastAsia="en-IL"/>
+        </w:rPr>
+        <w:t>headerColor</w:t>
+      </w:r>
+      <w:r>
+        <w:rPr>
+          <w:rFonts w:ascii="Consolas" w:eastAsia="Times New Roman" w:hAnsi="Consolas" w:cs="Times New Roman"/>
+          <w:color w:val="D4D4D4"/>
+          <w:sz w:val="21"/>
+          <w:szCs w:val="21"/>
+          <w:lang w:val="en-IL" w:eastAsia="en-IL"/>
+        </w:rPr>
+        <w:t>: </w:t>
+      </w:r>
+      <w:r>
+        <w:rPr>
+          <w:rFonts w:ascii="Consolas" w:eastAsia="Times New Roman" w:hAnsi="Consolas" w:cs="Times New Roman"/>
+          <w:color w:val="4EC9B0"/>
+          <w:sz w:val="21"/>
+          <w:szCs w:val="21"/>
+          <w:lang w:val="en-IL" w:eastAsia="en-IL"/>
+        </w:rPr>
+        <w:t>string</w:t>
+      </w:r>
+      <w:r>
+        <w:rPr>
+          <w:rFonts w:ascii="Consolas" w:eastAsia="Times New Roman" w:hAnsi="Consolas" w:cs="Times New Roman"/>
+          <w:color w:val="D4D4D4"/>
+          <w:sz w:val="21"/>
+          <w:szCs w:val="21"/>
+          <w:lang w:val="en-IL" w:eastAsia="en-IL"/>
+        </w:rPr>
+        <w:t>;</w:t>
+      </w:r>
+    </w:p>
+    <w:p>
+      <w:pPr>
+        <w:shd w:val="clear" w:color="auto" w:fill="1E1E1E"/>
+        <w:bidi w:val="0"/>
+        <w:spacing w:after="0" w:line="285" w:lineRule="atLeast"/>
+        <w:rPr>
+          <w:rFonts w:ascii="Consolas" w:eastAsia="Times New Roman" w:hAnsi="Consolas" w:cs="Times New Roman"/>
+          <w:color w:val="D4D4D4"/>
+          <w:sz w:val="21"/>
+          <w:szCs w:val="21"/>
+          <w:lang w:val="en-IL" w:eastAsia="en-IL"/>
+        </w:rPr>
+      </w:pPr>
+      <w:r>
+        <w:rPr>
+          <w:rFonts w:ascii="Consolas" w:eastAsia="Times New Roman" w:hAnsi="Consolas" w:cs="Times New Roman"/>
+          <w:color w:val="D4D4D4"/>
+          <w:sz w:val="21"/>
+          <w:szCs w:val="21"/>
+          <w:lang w:val="en-IL" w:eastAsia="en-IL"/>
+        </w:rPr>
+        <w:t>  </w:t>
+      </w:r>
+      <w:r>
+        <w:rPr>
+          <w:rFonts w:ascii="Consolas" w:eastAsia="Times New Roman" w:hAnsi="Consolas" w:cs="Times New Roman"/>
+          <w:color w:val="9CDCFE"/>
+          <w:sz w:val="21"/>
+          <w:szCs w:val="21"/>
+          <w:lang w:val="en-IL" w:eastAsia="en-IL"/>
+        </w:rPr>
+        <w:t>headerText</w:t>
+      </w:r>
+      <w:r>
+        <w:rPr>
+          <w:rFonts w:ascii="Consolas" w:eastAsia="Times New Roman" w:hAnsi="Consolas" w:cs="Times New Roman"/>
+          <w:color w:val="D4D4D4"/>
+          <w:sz w:val="21"/>
+          <w:szCs w:val="21"/>
+          <w:lang w:val="en-IL" w:eastAsia="en-IL"/>
+        </w:rPr>
+        <w:t>: </w:t>
+      </w:r>
+      <w:r>
+        <w:rPr>
+          <w:rFonts w:ascii="Consolas" w:eastAsia="Times New Roman" w:hAnsi="Consolas" w:cs="Times New Roman"/>
+          <w:color w:val="4EC9B0"/>
+          <w:sz w:val="21"/>
+          <w:szCs w:val="21"/>
+          <w:lang w:val="en-IL" w:eastAsia="en-IL"/>
+        </w:rPr>
+        <w:t>string</w:t>
+      </w:r>
+      <w:r>
+        <w:rPr>
+          <w:rFonts w:ascii="Consolas" w:eastAsia="Times New Roman" w:hAnsi="Consolas" w:cs="Times New Roman"/>
+          <w:color w:val="D4D4D4"/>
+          <w:sz w:val="21"/>
+          <w:szCs w:val="21"/>
+          <w:lang w:val="en-IL" w:eastAsia="en-IL"/>
+        </w:rPr>
+        <w:t>;</w:t>
+      </w:r>
+    </w:p>
+    <w:p>
+      <w:pPr>
+        <w:shd w:val="clear" w:color="auto" w:fill="1E1E1E"/>
+        <w:bidi w:val="0"/>
+        <w:spacing w:after="0" w:line="285" w:lineRule="atLeast"/>
+        <w:rPr>
+          <w:rFonts w:ascii="Consolas" w:eastAsia="Times New Roman" w:hAnsi="Consolas" w:cs="Times New Roman"/>
+          <w:color w:val="D4D4D4"/>
+          <w:sz w:val="21"/>
+          <w:szCs w:val="21"/>
+          <w:lang w:val="en-IL" w:eastAsia="en-IL"/>
+        </w:rPr>
+      </w:pPr>
+      <w:r>
+        <w:rPr>
+          <w:rFonts w:ascii="Consolas" w:eastAsia="Times New Roman" w:hAnsi="Consolas" w:cs="Times New Roman"/>
+          <w:color w:val="D4D4D4"/>
+          <w:sz w:val="21"/>
+          <w:szCs w:val="21"/>
+          <w:lang w:val="en-IL" w:eastAsia="en-IL"/>
+        </w:rPr>
+        <w:t>  </w:t>
+      </w:r>
+      <w:r>
+        <w:rPr>
+          <w:rFonts w:ascii="Consolas" w:eastAsia="Times New Roman" w:hAnsi="Consolas" w:cs="Times New Roman"/>
+          <w:color w:val="9CDCFE"/>
+          <w:sz w:val="21"/>
+          <w:szCs w:val="21"/>
+          <w:lang w:val="en-IL" w:eastAsia="en-IL"/>
+        </w:rPr>
+        <w:t>subHeaderFontSize</w:t>
+      </w:r>
+      <w:r>
+        <w:rPr>
+          <w:rFonts w:ascii="Consolas" w:eastAsia="Times New Roman" w:hAnsi="Consolas" w:cs="Times New Roman"/>
+          <w:color w:val="D4D4D4"/>
+          <w:sz w:val="21"/>
+          <w:szCs w:val="21"/>
+          <w:lang w:val="en-IL" w:eastAsia="en-IL"/>
+        </w:rPr>
+        <w:t>: </w:t>
+      </w:r>
+      <w:r>
+        <w:rPr>
+          <w:rFonts w:ascii="Consolas" w:eastAsia="Times New Roman" w:hAnsi="Consolas" w:cs="Times New Roman"/>
+          <w:color w:val="4EC9B0"/>
+          <w:sz w:val="21"/>
+          <w:szCs w:val="21"/>
+          <w:lang w:val="en-IL" w:eastAsia="en-IL"/>
+        </w:rPr>
+        <w:t>number</w:t>
+      </w:r>
+      <w:r>
+        <w:rPr>
+          <w:rFonts w:ascii="Consolas" w:eastAsia="Times New Roman" w:hAnsi="Consolas" w:cs="Times New Roman"/>
+          <w:color w:val="D4D4D4"/>
+          <w:sz w:val="21"/>
+          <w:szCs w:val="21"/>
+          <w:lang w:val="en-IL" w:eastAsia="en-IL"/>
+        </w:rPr>
+        <w:t>;</w:t>
+      </w:r>
+    </w:p>
+    <w:p>
+      <w:pPr>
+        <w:shd w:val="clear" w:color="auto" w:fill="1E1E1E"/>
+        <w:bidi w:val="0"/>
+        <w:spacing w:after="0" w:line="285" w:lineRule="atLeast"/>
+        <w:rPr>
+          <w:rFonts w:ascii="Consolas" w:eastAsia="Times New Roman" w:hAnsi="Consolas" w:cs="Times New Roman"/>
+          <w:color w:val="D4D4D4"/>
+          <w:sz w:val="21"/>
+          <w:szCs w:val="21"/>
+          <w:lang w:val="en-IL" w:eastAsia="en-IL"/>
+        </w:rPr>
+      </w:pPr>
+      <w:r>
+        <w:rPr>
+          <w:rFonts w:ascii="Consolas" w:eastAsia="Times New Roman" w:hAnsi="Consolas" w:cs="Times New Roman"/>
+          <w:color w:val="D4D4D4"/>
+          <w:sz w:val="21"/>
+          <w:szCs w:val="21"/>
+          <w:lang w:val="en-IL" w:eastAsia="en-IL"/>
+        </w:rPr>
         <w:lastRenderedPageBreak/>
-        <w:t>IStatementPage</w:t>
-      </w:r>
-    </w:p>
-    <w:p>
-      <w:pPr>
-        <w:shd w:val="clear" w:color="auto" w:fill="1E1E1E"/>
-        <w:bidi w:val="0"/>
-        <w:spacing w:after="0" w:line="285" w:lineRule="atLeast"/>
-        <w:rPr>
-          <w:rFonts w:ascii="Consolas" w:eastAsia="Times New Roman" w:hAnsi="Consolas" w:cs="Times New Roman"/>
-          <w:color w:val="D4D4D4"/>
-          <w:sz w:val="21"/>
-          <w:szCs w:val="21"/>
-          <w:lang w:val="en-IL" w:eastAsia="en-IL"/>
-        </w:rPr>
-      </w:pPr>
-      <w:r>
-        <w:rPr>
-          <w:rFonts w:ascii="Consolas" w:eastAsia="Times New Roman" w:hAnsi="Consolas" w:cs="Times New Roman"/>
-          <w:color w:val="569CD6"/>
-          <w:sz w:val="21"/>
-          <w:szCs w:val="21"/>
-          <w:lang w:val="en-IL" w:eastAsia="en-IL"/>
-        </w:rPr>
-        <w:t>interface</w:t>
-      </w:r>
-      <w:r>
-        <w:rPr>
-          <w:rFonts w:ascii="Consolas" w:eastAsia="Times New Roman" w:hAnsi="Consolas" w:cs="Times New Roman"/>
-          <w:color w:val="D4D4D4"/>
-          <w:sz w:val="21"/>
-          <w:szCs w:val="21"/>
-          <w:lang w:val="en-IL" w:eastAsia="en-IL"/>
-        </w:rPr>
-        <w:t> </w:t>
-      </w:r>
-      <w:bookmarkStart w:id="0" w:name="_Hlk69550359"/>
-      <w:r>
-        <w:rPr>
-          <w:rFonts w:ascii="Consolas" w:eastAsia="Times New Roman" w:hAnsi="Consolas" w:cs="Times New Roman"/>
-          <w:color w:val="4EC9B0"/>
-          <w:sz w:val="21"/>
-          <w:szCs w:val="21"/>
-          <w:lang w:val="en-IL" w:eastAsia="en-IL"/>
-        </w:rPr>
-        <w:t>IStatementPage</w:t>
-      </w:r>
-      <w:bookmarkEnd w:id="0"/>
-      <w:r>
-        <w:rPr>
-          <w:rFonts w:ascii="Consolas" w:eastAsia="Times New Roman" w:hAnsi="Consolas" w:cs="Times New Roman"/>
-          <w:color w:val="D4D4D4"/>
-          <w:sz w:val="21"/>
-          <w:szCs w:val="21"/>
-          <w:lang w:val="en-IL" w:eastAsia="en-IL"/>
-        </w:rPr>
-        <w:t> {</w:t>
-      </w:r>
-    </w:p>
-    <w:p>
-      <w:pPr>
-        <w:shd w:val="clear" w:color="auto" w:fill="1E1E1E"/>
-        <w:bidi w:val="0"/>
-        <w:spacing w:after="0" w:line="285" w:lineRule="atLeast"/>
-        <w:rPr>
-          <w:rFonts w:ascii="Consolas" w:eastAsia="Times New Roman" w:hAnsi="Consolas" w:cs="Times New Roman"/>
-          <w:color w:val="D4D4D4"/>
-          <w:sz w:val="21"/>
-          <w:szCs w:val="21"/>
-          <w:lang w:val="en-IL" w:eastAsia="en-IL"/>
-        </w:rPr>
-      </w:pPr>
-      <w:r>
-        <w:rPr>
-          <w:rFonts w:ascii="Consolas" w:eastAsia="Times New Roman" w:hAnsi="Consolas" w:cs="Times New Roman"/>
-          <w:color w:val="D4D4D4"/>
-          <w:sz w:val="21"/>
-          <w:szCs w:val="21"/>
-          <w:lang w:val="en-IL" w:eastAsia="en-IL"/>
-        </w:rPr>
-        <w:t>  </w:t>
-      </w:r>
-      <w:r>
-        <w:rPr>
-          <w:rFonts w:ascii="Consolas" w:eastAsia="Times New Roman" w:hAnsi="Consolas" w:cs="Times New Roman"/>
-          <w:color w:val="9CDCFE"/>
-          <w:sz w:val="21"/>
-          <w:szCs w:val="21"/>
-          <w:lang w:val="en-IL" w:eastAsia="en-IL"/>
-        </w:rPr>
-        <w:t>headerFontSize</w:t>
-      </w:r>
-      <w:r>
-        <w:rPr>
-          <w:rFonts w:ascii="Consolas" w:eastAsia="Times New Roman" w:hAnsi="Consolas" w:cs="Times New Roman"/>
-          <w:color w:val="D4D4D4"/>
-          <w:sz w:val="21"/>
-          <w:szCs w:val="21"/>
-          <w:lang w:val="en-IL" w:eastAsia="en-IL"/>
-        </w:rPr>
-        <w:t>: </w:t>
-      </w:r>
-      <w:r>
-        <w:rPr>
-          <w:rFonts w:ascii="Consolas" w:eastAsia="Times New Roman" w:hAnsi="Consolas" w:cs="Times New Roman"/>
-          <w:color w:val="4EC9B0"/>
-          <w:sz w:val="21"/>
-          <w:szCs w:val="21"/>
-          <w:lang w:val="en-IL" w:eastAsia="en-IL"/>
-        </w:rPr>
-        <w:t>number</w:t>
-      </w:r>
-      <w:r>
-        <w:rPr>
-          <w:rFonts w:ascii="Consolas" w:eastAsia="Times New Roman" w:hAnsi="Consolas" w:cs="Times New Roman"/>
-          <w:color w:val="D4D4D4"/>
-          <w:sz w:val="21"/>
-          <w:szCs w:val="21"/>
-          <w:lang w:val="en-IL" w:eastAsia="en-IL"/>
-        </w:rPr>
-        <w:t>;</w:t>
-      </w:r>
-    </w:p>
-    <w:p>
-      <w:pPr>
-        <w:shd w:val="clear" w:color="auto" w:fill="1E1E1E"/>
-        <w:bidi w:val="0"/>
-        <w:spacing w:after="0" w:line="285" w:lineRule="atLeast"/>
-        <w:rPr>
-          <w:rFonts w:ascii="Consolas" w:eastAsia="Times New Roman" w:hAnsi="Consolas" w:cs="Times New Roman"/>
-          <w:color w:val="D4D4D4"/>
-          <w:sz w:val="21"/>
-          <w:szCs w:val="21"/>
-          <w:lang w:val="en-IL" w:eastAsia="en-IL"/>
-        </w:rPr>
-      </w:pPr>
-      <w:r>
-        <w:rPr>
-          <w:rFonts w:ascii="Consolas" w:eastAsia="Times New Roman" w:hAnsi="Consolas" w:cs="Times New Roman"/>
-          <w:color w:val="D4D4D4"/>
-          <w:sz w:val="21"/>
-          <w:szCs w:val="21"/>
-          <w:lang w:val="en-IL" w:eastAsia="en-IL"/>
-        </w:rPr>
-        <w:t>  </w:t>
-      </w:r>
-      <w:r>
-        <w:rPr>
-          <w:rFonts w:ascii="Consolas" w:eastAsia="Times New Roman" w:hAnsi="Consolas" w:cs="Times New Roman"/>
-          <w:color w:val="9CDCFE"/>
-          <w:sz w:val="21"/>
-          <w:szCs w:val="21"/>
-          <w:lang w:val="en-IL" w:eastAsia="en-IL"/>
-        </w:rPr>
-        <w:t>headerColor</w:t>
-      </w:r>
-      <w:r>
-        <w:rPr>
-          <w:rFonts w:ascii="Consolas" w:eastAsia="Times New Roman" w:hAnsi="Consolas" w:cs="Times New Roman"/>
-          <w:color w:val="D4D4D4"/>
-          <w:sz w:val="21"/>
-          <w:szCs w:val="21"/>
-          <w:lang w:val="en-IL" w:eastAsia="en-IL"/>
-        </w:rPr>
-        <w:t>: </w:t>
-      </w:r>
-      <w:r>
-        <w:rPr>
-          <w:rFonts w:ascii="Consolas" w:eastAsia="Times New Roman" w:hAnsi="Consolas" w:cs="Times New Roman"/>
-          <w:color w:val="4EC9B0"/>
-          <w:sz w:val="21"/>
-          <w:szCs w:val="21"/>
-          <w:lang w:val="en-IL" w:eastAsia="en-IL"/>
-        </w:rPr>
-        <w:t>string</w:t>
-      </w:r>
-      <w:r>
-        <w:rPr>
-          <w:rFonts w:ascii="Consolas" w:eastAsia="Times New Roman" w:hAnsi="Consolas" w:cs="Times New Roman"/>
-          <w:color w:val="D4D4D4"/>
-          <w:sz w:val="21"/>
-          <w:szCs w:val="21"/>
-          <w:lang w:val="en-IL" w:eastAsia="en-IL"/>
-        </w:rPr>
-        <w:t>;</w:t>
-      </w:r>
-    </w:p>
-    <w:p>
-      <w:pPr>
-        <w:shd w:val="clear" w:color="auto" w:fill="1E1E1E"/>
-        <w:bidi w:val="0"/>
-        <w:spacing w:after="0" w:line="285" w:lineRule="atLeast"/>
-        <w:rPr>
-          <w:rFonts w:ascii="Consolas" w:eastAsia="Times New Roman" w:hAnsi="Consolas" w:cs="Times New Roman"/>
-          <w:color w:val="D4D4D4"/>
-          <w:sz w:val="21"/>
-          <w:szCs w:val="21"/>
-          <w:lang w:val="en-IL" w:eastAsia="en-IL"/>
-        </w:rPr>
-      </w:pPr>
-      <w:r>
-        <w:rPr>
-          <w:rFonts w:ascii="Consolas" w:eastAsia="Times New Roman" w:hAnsi="Consolas" w:cs="Times New Roman"/>
-          <w:color w:val="D4D4D4"/>
-          <w:sz w:val="21"/>
-          <w:szCs w:val="21"/>
-          <w:lang w:val="en-IL" w:eastAsia="en-IL"/>
-        </w:rPr>
-        <w:t>  </w:t>
-      </w:r>
-      <w:r>
-        <w:rPr>
-          <w:rFonts w:ascii="Consolas" w:eastAsia="Times New Roman" w:hAnsi="Consolas" w:cs="Times New Roman"/>
-          <w:color w:val="9CDCFE"/>
-          <w:sz w:val="21"/>
-          <w:szCs w:val="21"/>
-          <w:lang w:val="en-IL" w:eastAsia="en-IL"/>
-        </w:rPr>
-        <w:t>headerText</w:t>
-      </w:r>
-      <w:r>
-        <w:rPr>
-          <w:rFonts w:ascii="Consolas" w:eastAsia="Times New Roman" w:hAnsi="Consolas" w:cs="Times New Roman"/>
-          <w:color w:val="D4D4D4"/>
-          <w:sz w:val="21"/>
-          <w:szCs w:val="21"/>
-          <w:lang w:val="en-IL" w:eastAsia="en-IL"/>
-        </w:rPr>
-        <w:t>: </w:t>
-      </w:r>
-      <w:r>
-        <w:rPr>
-          <w:rFonts w:ascii="Consolas" w:eastAsia="Times New Roman" w:hAnsi="Consolas" w:cs="Times New Roman"/>
-          <w:color w:val="4EC9B0"/>
-          <w:sz w:val="21"/>
-          <w:szCs w:val="21"/>
-          <w:lang w:val="en-IL" w:eastAsia="en-IL"/>
-        </w:rPr>
-        <w:t>string</w:t>
-      </w:r>
-      <w:r>
-        <w:rPr>
-          <w:rFonts w:ascii="Consolas" w:eastAsia="Times New Roman" w:hAnsi="Consolas" w:cs="Times New Roman"/>
-          <w:color w:val="D4D4D4"/>
-          <w:sz w:val="21"/>
-          <w:szCs w:val="21"/>
-          <w:lang w:val="en-IL" w:eastAsia="en-IL"/>
-        </w:rPr>
-        <w:t>;</w:t>
-      </w:r>
-    </w:p>
-    <w:p>
-      <w:pPr>
-        <w:shd w:val="clear" w:color="auto" w:fill="1E1E1E"/>
-        <w:bidi w:val="0"/>
-        <w:spacing w:after="0" w:line="285" w:lineRule="atLeast"/>
-        <w:rPr>
-          <w:rFonts w:ascii="Consolas" w:eastAsia="Times New Roman" w:hAnsi="Consolas" w:cs="Times New Roman"/>
-          <w:color w:val="D4D4D4"/>
-          <w:sz w:val="21"/>
-          <w:szCs w:val="21"/>
-          <w:lang w:val="en-IL" w:eastAsia="en-IL"/>
-        </w:rPr>
-      </w:pPr>
-      <w:r>
-        <w:rPr>
-          <w:rFonts w:ascii="Consolas" w:eastAsia="Times New Roman" w:hAnsi="Consolas" w:cs="Times New Roman"/>
-          <w:color w:val="D4D4D4"/>
-          <w:sz w:val="21"/>
-          <w:szCs w:val="21"/>
-          <w:lang w:val="en-IL" w:eastAsia="en-IL"/>
-        </w:rPr>
-        <w:t>  </w:t>
-      </w:r>
-      <w:r>
-        <w:rPr>
-          <w:rFonts w:ascii="Consolas" w:eastAsia="Times New Roman" w:hAnsi="Consolas" w:cs="Times New Roman"/>
-          <w:color w:val="9CDCFE"/>
-          <w:sz w:val="21"/>
-          <w:szCs w:val="21"/>
-          <w:lang w:val="en-IL" w:eastAsia="en-IL"/>
-        </w:rPr>
-        <w:t>subHeaderFontSize</w:t>
-      </w:r>
-      <w:r>
-        <w:rPr>
-          <w:rFonts w:ascii="Consolas" w:eastAsia="Times New Roman" w:hAnsi="Consolas" w:cs="Times New Roman"/>
-          <w:color w:val="D4D4D4"/>
-          <w:sz w:val="21"/>
-          <w:szCs w:val="21"/>
-          <w:lang w:val="en-IL" w:eastAsia="en-IL"/>
-        </w:rPr>
-        <w:t>: </w:t>
-      </w:r>
-      <w:r>
-        <w:rPr>
-          <w:rFonts w:ascii="Consolas" w:eastAsia="Times New Roman" w:hAnsi="Consolas" w:cs="Times New Roman"/>
-          <w:color w:val="4EC9B0"/>
-          <w:sz w:val="21"/>
-          <w:szCs w:val="21"/>
-          <w:lang w:val="en-IL" w:eastAsia="en-IL"/>
-        </w:rPr>
-        <w:t>number</w:t>
-      </w:r>
-      <w:r>
-        <w:rPr>
-          <w:rFonts w:ascii="Consolas" w:eastAsia="Times New Roman" w:hAnsi="Consolas" w:cs="Times New Roman"/>
-          <w:color w:val="D4D4D4"/>
-          <w:sz w:val="21"/>
-          <w:szCs w:val="21"/>
-          <w:lang w:val="en-IL" w:eastAsia="en-IL"/>
-        </w:rPr>
-        <w:t>;</w:t>
-      </w:r>
-    </w:p>
-    <w:p>
-      <w:pPr>
-        <w:shd w:val="clear" w:color="auto" w:fill="1E1E1E"/>
-        <w:bidi w:val="0"/>
-        <w:spacing w:after="0" w:line="285" w:lineRule="atLeast"/>
-        <w:rPr>
-          <w:rFonts w:ascii="Consolas" w:eastAsia="Times New Roman" w:hAnsi="Consolas" w:cs="Times New Roman"/>
-          <w:color w:val="D4D4D4"/>
-          <w:sz w:val="21"/>
-          <w:szCs w:val="21"/>
-          <w:lang w:val="en-IL" w:eastAsia="en-IL"/>
-        </w:rPr>
-      </w:pPr>
-      <w:r>
-        <w:rPr>
-          <w:rFonts w:ascii="Consolas" w:eastAsia="Times New Roman" w:hAnsi="Consolas" w:cs="Times New Roman"/>
-          <w:color w:val="D4D4D4"/>
-          <w:sz w:val="21"/>
-          <w:szCs w:val="21"/>
-          <w:lang w:val="en-IL" w:eastAsia="en-IL"/>
-        </w:rPr>
         <w:t>  </w:t>
       </w:r>
       <w:r>
@@ -4344,6 +4296,900 @@
       <w:pPr>
         <w:bidi w:val="0"/>
         <w:rPr>
+          <w:sz w:val="24"/>
+          <w:szCs w:val="24"/>
+        </w:rPr>
+      </w:pPr>
+    </w:p>
+    <w:p>
+      <w:pPr>
+        <w:bidi w:val="0"/>
+        <w:rPr>
+          <w:b/>
+          <w:bCs/>
+          <w:color w:val="1C1C1C"/>
+          <w:sz w:val="32"/>
+          <w:szCs w:val="32"/>
+          <w:u w:val="single"/>
+        </w:rPr>
+      </w:pPr>
+      <w:r>
+        <w:rPr>
+          <w:b/>
+          <w:bCs/>
+          <w:color w:val="1C1C1C"/>
+          <w:sz w:val="32"/>
+          <w:szCs w:val="32"/>
+          <w:u w:val="single"/>
+        </w:rPr>
+        <w:t>Events</w:t>
+      </w:r>
+    </w:p>
+    <w:p>
+      <w:pPr>
+        <w:bidi w:val="0"/>
+        <w:rPr>
+          <w:color w:val="1C1C1C"/>
+          <w:sz w:val="24"/>
+          <w:szCs w:val="24"/>
+        </w:rPr>
+      </w:pPr>
+      <w:r>
+        <w:rPr>
+          <w:color w:val="1C1C1C"/>
+          <w:sz w:val="24"/>
+          <w:szCs w:val="24"/>
+        </w:rPr>
+        <w:t xml:space="preserve">There are </w:t>
+      </w:r>
+      <w:r>
+        <w:rPr>
+          <w:color w:val="1C1C1C"/>
+          <w:sz w:val="24"/>
+          <w:szCs w:val="24"/>
+          <w:lang w:val="en-IL"/>
+        </w:rPr>
+        <w:t>2</w:t>
+      </w:r>
+      <w:r>
+        <w:rPr>
+          <w:color w:val="1C1C1C"/>
+          <w:sz w:val="24"/>
+          <w:szCs w:val="24"/>
+        </w:rPr>
+        <w:t xml:space="preserve"> events "category" in this app. Each event fires a dispatch and updates the state accordingly.</w:t>
+      </w:r>
+    </w:p>
+    <w:p>
+      <w:pPr>
+        <w:pStyle w:val="ac"/>
+        <w:numPr>
+          <w:ilvl w:val="0"/>
+          <w:numId w:val="5"/>
+        </w:numPr>
+        <w:bidi w:val="0"/>
+        <w:rPr>
+          <w:color w:val="1C1C1C"/>
+          <w:sz w:val="24"/>
+          <w:szCs w:val="24"/>
+        </w:rPr>
+      </w:pPr>
+      <w:r>
+        <w:rPr>
+          <w:color w:val="1C1C1C"/>
+          <w:sz w:val="24"/>
+          <w:szCs w:val="24"/>
+        </w:rPr>
+        <w:t xml:space="preserve">Page changes- those are events </w:t>
+      </w:r>
+      <w:r>
+        <w:rPr>
+          <w:color w:val="1C1C1C"/>
+          <w:sz w:val="24"/>
+          <w:szCs w:val="24"/>
+          <w:lang w:val="en-IL"/>
+        </w:rPr>
+        <w:t>fired from the left toolbar (timeline) or from the page options (add new page buttons). Some examples are:</w:t>
+      </w:r>
+    </w:p>
+    <w:p>
+      <w:pPr>
+        <w:pStyle w:val="ac"/>
+        <w:numPr>
+          <w:ilvl w:val="0"/>
+          <w:numId w:val="6"/>
+        </w:numPr>
+        <w:bidi w:val="0"/>
+        <w:rPr>
+          <w:color w:val="1C1C1C"/>
+          <w:sz w:val="24"/>
+          <w:szCs w:val="24"/>
+        </w:rPr>
+      </w:pPr>
+      <w:r>
+        <w:rPr>
+          <w:color w:val="1C1C1C"/>
+          <w:sz w:val="24"/>
+          <w:szCs w:val="24"/>
+        </w:rPr>
+        <w:t xml:space="preserve">new </w:t>
+      </w:r>
+      <w:proofErr w:type="gramStart"/>
+      <w:r>
+        <w:rPr>
+          <w:color w:val="1C1C1C"/>
+          <w:sz w:val="24"/>
+          <w:szCs w:val="24"/>
+        </w:rPr>
+        <w:t>page</w:t>
+      </w:r>
+      <w:proofErr w:type="gramEnd"/>
+      <w:r>
+        <w:rPr>
+          <w:color w:val="1C1C1C"/>
+          <w:sz w:val="24"/>
+          <w:szCs w:val="24"/>
+        </w:rPr>
+        <w:t xml:space="preserve"> click event</w:t>
+      </w:r>
+    </w:p>
+    <w:p>
+      <w:pPr>
+        <w:pStyle w:val="ac"/>
+        <w:numPr>
+          <w:ilvl w:val="0"/>
+          <w:numId w:val="6"/>
+        </w:numPr>
+        <w:bidi w:val="0"/>
+        <w:rPr>
+          <w:color w:val="1C1C1C"/>
+          <w:sz w:val="24"/>
+          <w:szCs w:val="24"/>
+        </w:rPr>
+      </w:pPr>
+      <w:r>
+        <w:rPr>
+          <w:color w:val="1C1C1C"/>
+          <w:sz w:val="24"/>
+          <w:szCs w:val="24"/>
+        </w:rPr>
+        <w:t xml:space="preserve">Delete page </w:t>
+      </w:r>
+      <w:r>
+        <w:rPr>
+          <w:color w:val="1C1C1C"/>
+          <w:sz w:val="24"/>
+          <w:szCs w:val="24"/>
+        </w:rPr>
+        <w:t>click event</w:t>
+      </w:r>
+    </w:p>
+    <w:p>
+      <w:pPr>
+        <w:pStyle w:val="ac"/>
+        <w:numPr>
+          <w:ilvl w:val="0"/>
+          <w:numId w:val="6"/>
+        </w:numPr>
+        <w:bidi w:val="0"/>
+        <w:rPr>
+          <w:color w:val="1C1C1C"/>
+          <w:sz w:val="24"/>
+          <w:szCs w:val="24"/>
+        </w:rPr>
+      </w:pPr>
+      <w:r>
+        <w:rPr>
+          <w:color w:val="1C1C1C"/>
+          <w:sz w:val="24"/>
+          <w:szCs w:val="24"/>
+        </w:rPr>
+        <w:t>Rearrange pages (drag and drop event)</w:t>
+      </w:r>
+    </w:p>
+    <w:p>
+      <w:pPr>
+        <w:pStyle w:val="ac"/>
+        <w:numPr>
+          <w:ilvl w:val="0"/>
+          <w:numId w:val="6"/>
+        </w:numPr>
+        <w:bidi w:val="0"/>
+        <w:rPr>
+          <w:color w:val="1C1C1C"/>
+          <w:sz w:val="24"/>
+          <w:szCs w:val="24"/>
+        </w:rPr>
+      </w:pPr>
+      <w:r>
+        <w:rPr>
+          <w:color w:val="1C1C1C"/>
+          <w:sz w:val="24"/>
+          <w:szCs w:val="24"/>
+        </w:rPr>
+        <w:t>Page name changed</w:t>
+      </w:r>
+    </w:p>
+    <w:p>
+      <w:pPr>
+        <w:pStyle w:val="ac"/>
+        <w:numPr>
+          <w:ilvl w:val="0"/>
+          <w:numId w:val="6"/>
+        </w:numPr>
+        <w:bidi w:val="0"/>
+        <w:rPr>
+          <w:color w:val="1C1C1C"/>
+          <w:sz w:val="24"/>
+          <w:szCs w:val="24"/>
+        </w:rPr>
+      </w:pPr>
+      <w:r>
+        <w:rPr>
+          <w:color w:val="1C1C1C"/>
+          <w:sz w:val="24"/>
+          <w:szCs w:val="24"/>
+        </w:rPr>
+        <w:t>Survey name changed</w:t>
+      </w:r>
+    </w:p>
+    <w:p>
+      <w:pPr>
+        <w:pStyle w:val="ac"/>
+        <w:numPr>
+          <w:ilvl w:val="0"/>
+          <w:numId w:val="6"/>
+        </w:numPr>
+        <w:bidi w:val="0"/>
+        <w:rPr>
+          <w:color w:val="1C1C1C"/>
+          <w:sz w:val="24"/>
+          <w:szCs w:val="24"/>
+        </w:rPr>
+      </w:pPr>
+      <w:r>
+        <w:rPr>
+          <w:color w:val="1C1C1C"/>
+          <w:sz w:val="24"/>
+          <w:szCs w:val="24"/>
+        </w:rPr>
+        <w:t>current page index changed click event</w:t>
+      </w:r>
+    </w:p>
+    <w:p>
+      <w:pPr>
+        <w:pStyle w:val="ac"/>
+        <w:numPr>
+          <w:ilvl w:val="0"/>
+          <w:numId w:val="5"/>
+        </w:numPr>
+        <w:bidi w:val="0"/>
+        <w:rPr>
+          <w:color w:val="1C1C1C"/>
+          <w:sz w:val="24"/>
+          <w:szCs w:val="24"/>
+        </w:rPr>
+      </w:pPr>
+      <w:r>
+        <w:rPr>
+          <w:color w:val="1C1C1C"/>
+          <w:sz w:val="24"/>
+          <w:szCs w:val="24"/>
+        </w:rPr>
+        <w:t>design/edit changes- those events are fired from the edit toolbar (right side toolbar)</w:t>
+      </w:r>
+      <w:r>
+        <w:rPr>
+          <w:color w:val="1C1C1C"/>
+          <w:sz w:val="24"/>
+          <w:szCs w:val="24"/>
+        </w:rPr>
+        <w:t>. Some examples are:</w:t>
+      </w:r>
+    </w:p>
+    <w:p>
+      <w:pPr>
+        <w:pStyle w:val="ac"/>
+        <w:numPr>
+          <w:ilvl w:val="0"/>
+          <w:numId w:val="6"/>
+        </w:numPr>
+        <w:bidi w:val="0"/>
+        <w:rPr>
+          <w:color w:val="1C1C1C"/>
+          <w:sz w:val="24"/>
+          <w:szCs w:val="24"/>
+        </w:rPr>
+      </w:pPr>
+      <w:r>
+        <w:rPr>
+          <w:color w:val="1C1C1C"/>
+          <w:sz w:val="24"/>
+          <w:szCs w:val="24"/>
+        </w:rPr>
+        <w:t>background changed</w:t>
+      </w:r>
+    </w:p>
+    <w:p>
+      <w:pPr>
+        <w:pStyle w:val="ac"/>
+        <w:numPr>
+          <w:ilvl w:val="0"/>
+          <w:numId w:val="6"/>
+        </w:numPr>
+        <w:bidi w:val="0"/>
+        <w:rPr>
+          <w:color w:val="1C1C1C"/>
+          <w:sz w:val="24"/>
+          <w:szCs w:val="24"/>
+        </w:rPr>
+      </w:pPr>
+      <w:r>
+        <w:rPr>
+          <w:color w:val="1C1C1C"/>
+          <w:sz w:val="24"/>
+          <w:szCs w:val="24"/>
+        </w:rPr>
+        <w:t>font size changed (question/answer/header/sub header)</w:t>
+      </w:r>
+    </w:p>
+    <w:p>
+      <w:pPr>
+        <w:pStyle w:val="ac"/>
+        <w:numPr>
+          <w:ilvl w:val="0"/>
+          <w:numId w:val="6"/>
+        </w:numPr>
+        <w:bidi w:val="0"/>
+        <w:rPr>
+          <w:color w:val="1C1C1C"/>
+          <w:sz w:val="24"/>
+          <w:szCs w:val="24"/>
+        </w:rPr>
+      </w:pPr>
+      <w:r>
+        <w:rPr>
+          <w:color w:val="1C1C1C"/>
+          <w:sz w:val="24"/>
+          <w:szCs w:val="24"/>
+        </w:rPr>
+        <w:t xml:space="preserve">text changed </w:t>
+      </w:r>
+      <w:r>
+        <w:rPr>
+          <w:color w:val="1C1C1C"/>
+          <w:sz w:val="24"/>
+          <w:szCs w:val="24"/>
+        </w:rPr>
+        <w:t>(question/answer/header/sub</w:t>
+      </w:r>
+      <w:r>
+        <w:rPr>
+          <w:color w:val="1C1C1C"/>
+          <w:sz w:val="24"/>
+          <w:szCs w:val="24"/>
+        </w:rPr>
+        <w:t xml:space="preserve"> </w:t>
+      </w:r>
+      <w:r>
+        <w:rPr>
+          <w:color w:val="1C1C1C"/>
+          <w:sz w:val="24"/>
+          <w:szCs w:val="24"/>
+        </w:rPr>
+        <w:t>header)</w:t>
+      </w:r>
+    </w:p>
+    <w:p>
+      <w:pPr>
+        <w:bidi w:val="0"/>
+        <w:rPr>
+          <w:color w:val="1C1C1C"/>
+          <w:sz w:val="24"/>
+          <w:szCs w:val="24"/>
+        </w:rPr>
+      </w:pPr>
+    </w:p>
+    <w:p>
+      <w:pPr>
+        <w:bidi w:val="0"/>
+        <w:rPr>
+          <w:b/>
+          <w:bCs/>
+          <w:color w:val="0D6D7D"/>
+          <w:sz w:val="44"/>
+          <w:szCs w:val="44"/>
+          <w:u w:val="single"/>
+          <w:lang w:val="en-IL"/>
+        </w:rPr>
+      </w:pPr>
+      <w:r>
+        <w:rPr>
+          <w:b/>
+          <w:bCs/>
+          <w:color w:val="0D6D7D"/>
+          <w:sz w:val="44"/>
+          <w:szCs w:val="44"/>
+          <w:u w:val="single"/>
+          <w:lang w:val="en-IL"/>
+        </w:rPr>
+        <w:t>back end</w:t>
+      </w:r>
+    </w:p>
+    <w:p>
+      <w:pPr>
+        <w:bidi w:val="0"/>
+        <w:rPr>
+          <w:sz w:val="24"/>
+          <w:szCs w:val="24"/>
+          <w:lang w:val="en-IL"/>
+        </w:rPr>
+      </w:pPr>
+      <w:r>
+        <w:rPr>
+          <w:sz w:val="24"/>
+          <w:szCs w:val="24"/>
+          <w:lang w:val="en-IL"/>
+        </w:rPr>
+        <w:t>the server side is going to be written in Javascript using node.js and Express.</w:t>
+      </w:r>
+    </w:p>
+    <w:p>
+      <w:pPr>
+        <w:bidi w:val="0"/>
+        <w:rPr>
+          <w:sz w:val="24"/>
+          <w:szCs w:val="24"/>
+          <w:lang w:val="en-IL"/>
+        </w:rPr>
+      </w:pPr>
+      <w:r>
+        <w:rPr>
+          <w:sz w:val="24"/>
+          <w:szCs w:val="24"/>
+          <w:lang w:val="en-IL"/>
+        </w:rPr>
+        <w:t>I will also use MongoDB and Mongoose to store the data.</w:t>
+      </w:r>
+    </w:p>
+    <w:p>
+      <w:pPr>
+        <w:bidi w:val="0"/>
+        <w:rPr>
+          <w:sz w:val="24"/>
+          <w:szCs w:val="24"/>
+          <w:lang w:val="en-IL"/>
+        </w:rPr>
+      </w:pPr>
+      <w:r>
+        <w:rPr>
+          <w:sz w:val="24"/>
+          <w:szCs w:val="24"/>
+          <w:lang w:val="en-IL"/>
+        </w:rPr>
+        <w:t>As a first milestone, i will focus on one survey only- therefore, one URL.</w:t>
+      </w:r>
+    </w:p>
+    <w:p>
+      <w:pPr>
+        <w:bidi w:val="0"/>
+        <w:rPr>
+          <w:sz w:val="24"/>
+          <w:szCs w:val="24"/>
+          <w:lang w:val="en-IL"/>
+        </w:rPr>
+      </w:pPr>
+    </w:p>
+    <w:p>
+      <w:pPr>
+        <w:bidi w:val="0"/>
+        <w:rPr>
+          <w:sz w:val="24"/>
+          <w:szCs w:val="24"/>
+          <w:lang w:val="en-IL"/>
+        </w:rPr>
+      </w:pPr>
+    </w:p>
+    <w:p>
+      <w:pPr>
+        <w:bidi w:val="0"/>
+        <w:rPr>
+          <w:sz w:val="28"/>
+          <w:szCs w:val="28"/>
+          <w:u w:val="single"/>
+          <w:lang w:val="en-IL"/>
+        </w:rPr>
+      </w:pPr>
+      <w:r>
+        <w:rPr>
+          <w:sz w:val="28"/>
+          <w:szCs w:val="28"/>
+          <w:u w:val="single"/>
+          <w:lang w:val="en-IL"/>
+        </w:rPr>
+        <w:lastRenderedPageBreak/>
+        <w:t>Saving to the database</w:t>
+      </w:r>
+    </w:p>
+    <w:p>
+      <w:pPr>
+        <w:bidi w:val="0"/>
+        <w:rPr>
+          <w:sz w:val="24"/>
+          <w:szCs w:val="24"/>
+          <w:lang w:val="en-IL"/>
+        </w:rPr>
+      </w:pPr>
+      <w:r>
+        <w:rPr>
+          <w:sz w:val="24"/>
+          <w:szCs w:val="24"/>
+          <w:lang w:val="en-IL"/>
+        </w:rPr>
+        <w:t>Each dispatch</w:t>
+      </w:r>
+      <w:r>
+        <w:rPr>
+          <w:sz w:val="24"/>
+          <w:szCs w:val="24"/>
+          <w:lang w:val="en-IL"/>
+        </w:rPr>
+        <w:t xml:space="preserve"> in the client side</w:t>
+      </w:r>
+      <w:r>
+        <w:rPr>
+          <w:sz w:val="24"/>
+          <w:szCs w:val="24"/>
+          <w:lang w:val="en-IL"/>
+        </w:rPr>
+        <w:t xml:space="preserve"> </w:t>
+      </w:r>
+      <w:r>
+        <w:rPr>
+          <w:sz w:val="24"/>
+          <w:szCs w:val="24"/>
+          <w:lang w:val="en-IL"/>
+        </w:rPr>
+        <w:t>(</w:t>
+      </w:r>
+      <w:r>
+        <w:rPr>
+          <w:sz w:val="24"/>
+          <w:szCs w:val="24"/>
+          <w:lang w:val="en-IL"/>
+        </w:rPr>
+        <w:t>which indicates on some change in the survey</w:t>
+      </w:r>
+      <w:r>
+        <w:rPr>
+          <w:sz w:val="24"/>
+          <w:szCs w:val="24"/>
+          <w:lang w:val="en-IL"/>
+        </w:rPr>
+        <w:t>)</w:t>
+      </w:r>
+      <w:r>
+        <w:rPr>
+          <w:sz w:val="24"/>
+          <w:szCs w:val="24"/>
+          <w:lang w:val="en-IL"/>
+        </w:rPr>
+        <w:t xml:space="preserve"> will make the </w:t>
+      </w:r>
+      <w:r>
+        <w:rPr>
+          <w:sz w:val="24"/>
+          <w:szCs w:val="24"/>
+          <w:lang w:val="en-IL"/>
+        </w:rPr>
+        <w:t>necessary</w:t>
+      </w:r>
+      <w:r>
+        <w:rPr>
+          <w:sz w:val="24"/>
+          <w:szCs w:val="24"/>
+          <w:lang w:val="en-IL"/>
+        </w:rPr>
+        <w:t xml:space="preserve"> </w:t>
+      </w:r>
+      <w:r>
+        <w:rPr>
+          <w:sz w:val="24"/>
+          <w:szCs w:val="24"/>
+          <w:lang w:val="en-IL"/>
+        </w:rPr>
+        <w:t>updates and then send a patch request to the server, with the relevant changes, which will update the database accordingly.</w:t>
+      </w:r>
+    </w:p>
+    <w:p>
+      <w:pPr>
+        <w:bidi w:val="0"/>
+        <w:rPr>
+          <w:sz w:val="24"/>
+          <w:szCs w:val="24"/>
+          <w:lang w:val="en-IL"/>
+        </w:rPr>
+      </w:pPr>
+      <w:r>
+        <w:rPr>
+          <w:sz w:val="24"/>
+          <w:szCs w:val="24"/>
+          <w:lang w:val="en-IL"/>
+        </w:rPr>
+        <w:t>"SurveyModel" will be a model representing all the survey's required and optional properties.</w:t>
+      </w:r>
+    </w:p>
+    <w:p>
+      <w:pPr>
+        <w:bidi w:val="0"/>
+        <w:rPr>
+          <w:sz w:val="24"/>
+          <w:szCs w:val="24"/>
+          <w:lang w:val="en-IL"/>
+        </w:rPr>
+      </w:pPr>
+      <w:r>
+        <w:rPr>
+          <w:sz w:val="24"/>
+          <w:szCs w:val="24"/>
+          <w:lang w:val="en-IL"/>
+        </w:rPr>
+        <w:t xml:space="preserve">When a new page is added, the client side create an object of the </w:t>
+      </w:r>
+      <w:r>
+        <w:rPr>
+          <w:sz w:val="24"/>
+          <w:szCs w:val="24"/>
+          <w:lang w:val="en-IL"/>
+        </w:rPr>
+        <w:t>relevant page. Then, the new page object will be sent to the server side, which will generate a "SurveyModel" object with the request object data, and save it to the database.</w:t>
+      </w:r>
+    </w:p>
+    <w:p>
+      <w:pPr>
+        <w:bidi w:val="0"/>
+        <w:rPr>
+          <w:sz w:val="24"/>
+          <w:szCs w:val="24"/>
+          <w:lang w:val="en-IL"/>
+        </w:rPr>
+      </w:pPr>
+      <w:r>
+        <w:rPr>
+          <w:sz w:val="24"/>
+          <w:szCs w:val="24"/>
+          <w:lang w:val="en-IL"/>
+        </w:rPr>
+        <w:t>MongoDB will generate a unique id for this survey object, which will be the URL identifier.</w:t>
+      </w:r>
+    </w:p>
+    <w:p>
+      <w:pPr>
+        <w:bidi w:val="0"/>
+        <w:rPr>
+          <w:sz w:val="24"/>
+          <w:szCs w:val="24"/>
+          <w:lang w:val="en-IL"/>
+        </w:rPr>
+      </w:pPr>
+      <w:r>
+        <w:rPr>
+          <w:sz w:val="24"/>
+          <w:szCs w:val="24"/>
+          <w:lang w:val="en-IL"/>
+        </w:rPr>
+        <w:t xml:space="preserve"> </w:t>
+      </w:r>
+    </w:p>
+    <w:p>
+      <w:pPr>
+        <w:bidi w:val="0"/>
+        <w:rPr>
+          <w:sz w:val="28"/>
+          <w:szCs w:val="28"/>
+          <w:u w:val="single"/>
+          <w:lang w:val="en-IL"/>
+        </w:rPr>
+      </w:pPr>
+      <w:r>
+        <w:rPr>
+          <w:sz w:val="28"/>
+          <w:szCs w:val="28"/>
+          <w:u w:val="single"/>
+          <w:lang w:val="en-IL"/>
+        </w:rPr>
+        <w:t xml:space="preserve">Loading the interactable </w:t>
+      </w:r>
+      <w:r>
+        <w:rPr>
+          <w:sz w:val="28"/>
+          <w:szCs w:val="28"/>
+          <w:u w:val="single"/>
+          <w:lang w:val="en-IL"/>
+        </w:rPr>
+        <w:t>survey</w:t>
+      </w:r>
+      <w:r>
+        <w:rPr>
+          <w:sz w:val="28"/>
+          <w:szCs w:val="28"/>
+          <w:u w:val="single"/>
+          <w:lang w:val="en-IL"/>
+        </w:rPr>
+        <w:t xml:space="preserve"> URL</w:t>
+      </w:r>
+    </w:p>
+    <w:p>
+      <w:pPr>
+        <w:bidi w:val="0"/>
+        <w:rPr>
+          <w:sz w:val="24"/>
+          <w:szCs w:val="24"/>
+          <w:lang w:val="en-IL"/>
+        </w:rPr>
+      </w:pPr>
+      <w:r>
+        <w:rPr>
+          <w:sz w:val="24"/>
+          <w:szCs w:val="24"/>
+          <w:lang w:val="en-IL"/>
+        </w:rPr>
+        <w:t>The URL will be something like this: "http://www.surveybox.com/123456</w:t>
+      </w:r>
+      <w:r>
+        <w:rPr>
+          <w:sz w:val="24"/>
+          <w:szCs w:val="24"/>
+          <w:lang w:val="en-IL"/>
+        </w:rPr>
+        <w:t>"</w:t>
+      </w:r>
+    </w:p>
+    <w:p>
+      <w:pPr>
+        <w:bidi w:val="0"/>
+        <w:rPr>
+          <w:sz w:val="24"/>
+          <w:szCs w:val="24"/>
+          <w:lang w:val="en-IL"/>
+        </w:rPr>
+      </w:pPr>
+      <w:r>
+        <w:rPr>
+          <w:sz w:val="24"/>
+          <w:szCs w:val="24"/>
+          <w:lang w:val="en-IL"/>
+        </w:rPr>
+        <w:t>On page load, the client side will send a get request with the URL id parameter (i.e., 123456). The server will search the database for a survey with that id and send it as JSON (if it exist).</w:t>
+      </w:r>
+    </w:p>
+    <w:p>
+      <w:pPr>
+        <w:bidi w:val="0"/>
+        <w:rPr>
+          <w:sz w:val="24"/>
+          <w:szCs w:val="24"/>
+          <w:lang w:val="en-IL"/>
+        </w:rPr>
+      </w:pPr>
+      <w:r>
+        <w:rPr>
+          <w:sz w:val="24"/>
+          <w:szCs w:val="24"/>
+          <w:lang w:val="en-IL"/>
+        </w:rPr>
+        <w:t>Then, the client side will go through the object properties and generate the survey pages accordingly.</w:t>
+      </w:r>
+    </w:p>
+    <w:p>
+      <w:pPr>
+        <w:bidi w:val="0"/>
+        <w:rPr>
+          <w:sz w:val="24"/>
+          <w:szCs w:val="24"/>
+          <w:lang w:val="en-IL"/>
+        </w:rPr>
+      </w:pPr>
+      <w:r>
+        <w:rPr>
+          <w:sz w:val="24"/>
+          <w:szCs w:val="24"/>
+          <w:lang w:val="en-IL"/>
+        </w:rPr>
+        <w:t>Each survey page will have a URL of this format: "</w:t>
+      </w:r>
+      <w:r>
+        <w:rPr>
+          <w:sz w:val="24"/>
+          <w:szCs w:val="24"/>
+          <w:lang w:val="en-IL"/>
+        </w:rPr>
+        <w:t>http://www.surveybox.com/</w:t>
+      </w:r>
+      <w:r>
+        <w:rPr>
+          <w:sz w:val="24"/>
+          <w:szCs w:val="24"/>
+          <w:lang w:val="en-IL"/>
+        </w:rPr>
+        <w:t>&lt;survey id&gt;</w:t>
+      </w:r>
+      <w:r>
+        <w:rPr>
+          <w:sz w:val="24"/>
+          <w:szCs w:val="24"/>
+          <w:lang w:val="en-IL"/>
+        </w:rPr>
+        <w:t>/</w:t>
+      </w:r>
+      <w:r>
+        <w:rPr>
+          <w:sz w:val="24"/>
+          <w:szCs w:val="24"/>
+          <w:lang w:val="en-IL"/>
+        </w:rPr>
+        <w:t xml:space="preserve">&lt;current page number&gt;" </w:t>
+      </w:r>
+    </w:p>
+    <w:p>
+      <w:pPr>
+        <w:bidi w:val="0"/>
+        <w:rPr>
+          <w:sz w:val="24"/>
+          <w:szCs w:val="24"/>
+          <w:lang w:val="en-IL"/>
+        </w:rPr>
+      </w:pPr>
+      <w:r>
+        <w:rPr>
+          <w:sz w:val="24"/>
+          <w:szCs w:val="24"/>
+          <w:lang w:val="en-IL"/>
+        </w:rPr>
+        <w:t xml:space="preserve">The "next" button on click event will fire a post request with this page answer (if valid and not a welcome page with no question in it). </w:t>
+      </w:r>
+      <w:r>
+        <w:rPr>
+          <w:sz w:val="24"/>
+          <w:szCs w:val="24"/>
+          <w:lang w:val="en-IL"/>
+        </w:rPr>
+        <w:t>The server will update the answer in the database.</w:t>
+      </w:r>
+    </w:p>
+    <w:p>
+      <w:pPr>
+        <w:bidi w:val="0"/>
+        <w:rPr>
+          <w:sz w:val="24"/>
+          <w:szCs w:val="24"/>
+          <w:lang w:val="en-IL"/>
+        </w:rPr>
+      </w:pPr>
+      <w:r>
+        <w:rPr>
+          <w:sz w:val="24"/>
+          <w:szCs w:val="24"/>
+          <w:lang w:val="en-IL"/>
+        </w:rPr>
+        <w:t>* One thing to pay attention to- if the user changes the answer options or the question after someone already voted, we need to delete the previous results for that question.</w:t>
+      </w:r>
+    </w:p>
+    <w:p>
+      <w:pPr>
+        <w:bidi w:val="0"/>
+        <w:rPr>
+          <w:sz w:val="24"/>
+          <w:szCs w:val="24"/>
+          <w:lang w:val="en-IL"/>
+        </w:rPr>
+      </w:pPr>
+    </w:p>
+    <w:p>
+      <w:pPr>
+        <w:bidi w:val="0"/>
+        <w:rPr>
+          <w:color w:val="1C1C1C"/>
           <w:sz w:val="24"/>
           <w:szCs w:val="24"/>
           <w:rtl/>
@@ -4593,6 +5439,208 @@
     </w:lvl>
   </w:abstractNum>
   <w:abstractNum w:abstractNumId="2" w15:restartNumberingAfterBreak="0">
+    <w:nsid w:val="56F2557E"/>
+    <w:multiLevelType w:val="hybridMultilevel"/>
+    <w:tmpl w:val="6BD41734"/>
+    <w:lvl w:ilvl="0" w:tplc="189CA18E">
+      <w:start w:val="1"/>
+      <w:numFmt w:val="bullet"/>
+      <w:lvlText w:val="-"/>
+      <w:lvlJc w:val="left"/>
+      <w:pPr>
+        <w:ind w:left="1080" w:hanging="360"/>
+      </w:pPr>
+      <w:rPr>
+        <w:rFonts w:ascii="Calibri" w:eastAsiaTheme="minorHAnsi" w:hAnsi="Calibri" w:cs="Calibri" w:hint="default"/>
+      </w:rPr>
+    </w:lvl>
+    <w:lvl w:ilvl="1" w:tplc="20000003" w:tentative="1">
+      <w:start w:val="1"/>
+      <w:numFmt w:val="bullet"/>
+      <w:lvlText w:val="o"/>
+      <w:lvlJc w:val="left"/>
+      <w:pPr>
+        <w:ind w:left="1800" w:hanging="360"/>
+      </w:pPr>
+      <w:rPr>
+        <w:rFonts w:ascii="Courier New" w:hAnsi="Courier New" w:cs="Courier New" w:hint="default"/>
+      </w:rPr>
+    </w:lvl>
+    <w:lvl w:ilvl="2" w:tplc="20000005" w:tentative="1">
+      <w:start w:val="1"/>
+      <w:numFmt w:val="bullet"/>
+      <w:lvlText w:val=""/>
+      <w:lvlJc w:val="left"/>
+      <w:pPr>
+        <w:ind w:left="2520" w:hanging="360"/>
+      </w:pPr>
+      <w:rPr>
+        <w:rFonts w:ascii="Wingdings" w:hAnsi="Wingdings" w:hint="default"/>
+      </w:rPr>
+    </w:lvl>
+    <w:lvl w:ilvl="3" w:tplc="20000001" w:tentative="1">
+      <w:start w:val="1"/>
+      <w:numFmt w:val="bullet"/>
+      <w:lvlText w:val=""/>
+      <w:lvlJc w:val="left"/>
+      <w:pPr>
+        <w:ind w:left="3240" w:hanging="360"/>
+      </w:pPr>
+      <w:rPr>
+        <w:rFonts w:ascii="Symbol" w:hAnsi="Symbol" w:hint="default"/>
+      </w:rPr>
+    </w:lvl>
+    <w:lvl w:ilvl="4" w:tplc="20000003" w:tentative="1">
+      <w:start w:val="1"/>
+      <w:numFmt w:val="bullet"/>
+      <w:lvlText w:val="o"/>
+      <w:lvlJc w:val="left"/>
+      <w:pPr>
+        <w:ind w:left="3960" w:hanging="360"/>
+      </w:pPr>
+      <w:rPr>
+        <w:rFonts w:ascii="Courier New" w:hAnsi="Courier New" w:cs="Courier New" w:hint="default"/>
+      </w:rPr>
+    </w:lvl>
+    <w:lvl w:ilvl="5" w:tplc="20000005" w:tentative="1">
+      <w:start w:val="1"/>
+      <w:numFmt w:val="bullet"/>
+      <w:lvlText w:val=""/>
+      <w:lvlJc w:val="left"/>
+      <w:pPr>
+        <w:ind w:left="4680" w:hanging="360"/>
+      </w:pPr>
+      <w:rPr>
+        <w:rFonts w:ascii="Wingdings" w:hAnsi="Wingdings" w:hint="default"/>
+      </w:rPr>
+    </w:lvl>
+    <w:lvl w:ilvl="6" w:tplc="20000001" w:tentative="1">
+      <w:start w:val="1"/>
+      <w:numFmt w:val="bullet"/>
+      <w:lvlText w:val=""/>
+      <w:lvlJc w:val="left"/>
+      <w:pPr>
+        <w:ind w:left="5400" w:hanging="360"/>
+      </w:pPr>
+      <w:rPr>
+        <w:rFonts w:ascii="Symbol" w:hAnsi="Symbol" w:hint="default"/>
+      </w:rPr>
+    </w:lvl>
+    <w:lvl w:ilvl="7" w:tplc="20000003" w:tentative="1">
+      <w:start w:val="1"/>
+      <w:numFmt w:val="bullet"/>
+      <w:lvlText w:val="o"/>
+      <w:lvlJc w:val="left"/>
+      <w:pPr>
+        <w:ind w:left="6120" w:hanging="360"/>
+      </w:pPr>
+      <w:rPr>
+        <w:rFonts w:ascii="Courier New" w:hAnsi="Courier New" w:cs="Courier New" w:hint="default"/>
+      </w:rPr>
+    </w:lvl>
+    <w:lvl w:ilvl="8" w:tplc="20000005" w:tentative="1">
+      <w:start w:val="1"/>
+      <w:numFmt w:val="bullet"/>
+      <w:lvlText w:val=""/>
+      <w:lvlJc w:val="left"/>
+      <w:pPr>
+        <w:ind w:left="6840" w:hanging="360"/>
+      </w:pPr>
+      <w:rPr>
+        <w:rFonts w:ascii="Wingdings" w:hAnsi="Wingdings" w:hint="default"/>
+      </w:rPr>
+    </w:lvl>
+  </w:abstractNum>
+  <w:abstractNum w:abstractNumId="3" w15:restartNumberingAfterBreak="0">
+    <w:nsid w:val="72FB6110"/>
+    <w:multiLevelType w:val="hybridMultilevel"/>
+    <w:tmpl w:val="4744703E"/>
+    <w:lvl w:ilvl="0" w:tplc="2000000F">
+      <w:start w:val="1"/>
+      <w:numFmt w:val="decimal"/>
+      <w:lvlText w:val="%1."/>
+      <w:lvlJc w:val="left"/>
+      <w:pPr>
+        <w:ind w:left="720" w:hanging="360"/>
+      </w:pPr>
+      <w:rPr>
+        <w:rFonts w:hint="default"/>
+      </w:rPr>
+    </w:lvl>
+    <w:lvl w:ilvl="1" w:tplc="20000019" w:tentative="1">
+      <w:start w:val="1"/>
+      <w:numFmt w:val="lowerLetter"/>
+      <w:lvlText w:val="%2."/>
+      <w:lvlJc w:val="left"/>
+      <w:pPr>
+        <w:ind w:left="1440" w:hanging="360"/>
+      </w:pPr>
+    </w:lvl>
+    <w:lvl w:ilvl="2" w:tplc="2000001B" w:tentative="1">
+      <w:start w:val="1"/>
+      <w:numFmt w:val="lowerRoman"/>
+      <w:lvlText w:val="%3."/>
+      <w:lvlJc w:val="right"/>
+      <w:pPr>
+        <w:ind w:left="2160" w:hanging="180"/>
+      </w:pPr>
+    </w:lvl>
+    <w:lvl w:ilvl="3" w:tplc="2000000F" w:tentative="1">
+      <w:start w:val="1"/>
+      <w:numFmt w:val="decimal"/>
+      <w:lvlText w:val="%4."/>
+      <w:lvlJc w:val="left"/>
+      <w:pPr>
+        <w:ind w:left="2880" w:hanging="360"/>
+      </w:pPr>
+    </w:lvl>
+    <w:lvl w:ilvl="4" w:tplc="20000019" w:tentative="1">
+      <w:start w:val="1"/>
+      <w:numFmt w:val="lowerLetter"/>
+      <w:lvlText w:val="%5."/>
+      <w:lvlJc w:val="left"/>
+      <w:pPr>
+        <w:ind w:left="3600" w:hanging="360"/>
+      </w:pPr>
+    </w:lvl>
+    <w:lvl w:ilvl="5" w:tplc="2000001B" w:tentative="1">
+      <w:start w:val="1"/>
+      <w:numFmt w:val="lowerRoman"/>
+      <w:lvlText w:val="%6."/>
+      <w:lvlJc w:val="right"/>
+      <w:pPr>
+        <w:ind w:left="4320" w:hanging="180"/>
+      </w:pPr>
+    </w:lvl>
+    <w:lvl w:ilvl="6" w:tplc="2000000F" w:tentative="1">
+      <w:start w:val="1"/>
+      <w:numFmt w:val="decimal"/>
+      <w:lvlText w:val="%7."/>
+      <w:lvlJc w:val="left"/>
+      <w:pPr>
+        <w:ind w:left="5040" w:hanging="360"/>
+      </w:pPr>
+    </w:lvl>
+    <w:lvl w:ilvl="7" w:tplc="20000019" w:tentative="1">
+      <w:start w:val="1"/>
+      <w:numFmt w:val="lowerLetter"/>
+      <w:lvlText w:val="%8."/>
+      <w:lvlJc w:val="left"/>
+      <w:pPr>
+        <w:ind w:left="5760" w:hanging="360"/>
+      </w:pPr>
+    </w:lvl>
+    <w:lvl w:ilvl="8" w:tplc="2000001B" w:tentative="1">
+      <w:start w:val="1"/>
+      <w:numFmt w:val="lowerRoman"/>
+      <w:lvlText w:val="%9."/>
+      <w:lvlJc w:val="right"/>
+      <w:pPr>
+        <w:ind w:left="6480" w:hanging="180"/>
+      </w:pPr>
+    </w:lvl>
+  </w:abstractNum>
+  <w:abstractNum w:abstractNumId="4" w15:restartNumberingAfterBreak="0">
     <w:nsid w:val="75384490"/>
     <w:multiLevelType w:val="multilevel"/>
     <w:tmpl w:val="21286060"/>
@@ -4741,7 +5789,7 @@
       </w:rPr>
     </w:lvl>
   </w:abstractNum>
-  <w:abstractNum w:abstractNumId="3" w15:restartNumberingAfterBreak="0">
+  <w:abstractNum w:abstractNumId="5" w15:restartNumberingAfterBreak="0">
     <w:nsid w:val="7DAA4773"/>
     <w:multiLevelType w:val="hybridMultilevel"/>
     <w:tmpl w:val="6310C0A0"/>
@@ -4855,7 +5903,7 @@
     </w:lvl>
   </w:abstractNum>
   <w:num w:numId="1">
-    <w:abstractNumId w:val="2"/>
+    <w:abstractNumId w:val="4"/>
   </w:num>
   <w:num w:numId="2">
     <w:abstractNumId w:val="0"/>
@@ -4864,7 +5912,13 @@
     <w:abstractNumId w:val="1"/>
   </w:num>
   <w:num w:numId="4">
+    <w:abstractNumId w:val="5"/>
+  </w:num>
+  <w:num w:numId="5">
     <w:abstractNumId w:val="3"/>
+  </w:num>
+  <w:num w:numId="6">
+    <w:abstractNumId w:val="2"/>
   </w:num>
 </w:numbering>
 </file>
@@ -5420,6 +6474,29 @@
       <w:contextualSpacing/>
     </w:pPr>
   </w:style>
+  <w:style w:type="character" w:styleId="Hyperlink">
+    <w:name w:val="Hyperlink"/>
+    <w:basedOn w:val="a0"/>
+    <w:uiPriority w:val="99"/>
+    <w:unhideWhenUsed/>
+    <w:rsid w:val="00241C06"/>
+    <w:rPr>
+      <w:color w:val="0563C1" w:themeColor="hyperlink"/>
+      <w:u w:val="single"/>
+    </w:rPr>
+  </w:style>
+  <w:style w:type="character" w:styleId="ad">
+    <w:name w:val="Unresolved Mention"/>
+    <w:basedOn w:val="a0"/>
+    <w:uiPriority w:val="99"/>
+    <w:semiHidden/>
+    <w:unhideWhenUsed/>
+    <w:rsid w:val="00241C06"/>
+    <w:rPr>
+      <w:color w:val="605E5C"/>
+      <w:shd w:val="clear" w:color="auto" w:fill="E1DFDD"/>
+    </w:rPr>
+  </w:style>
 </w:styles>
 </file>
 

</xml_diff>

<commit_message>
Specification Document update- backend (#1)
</commit_message>
<xml_diff>
--- a/Specification Document.docx
+++ b/Specification Document.docx
@@ -66,6 +66,37 @@
           <w:szCs w:val="24"/>
         </w:rPr>
         <w:t xml:space="preserve"> and viewing surveys.</w:t>
+      </w:r>
+    </w:p>
+    <w:p>
+      <w:pPr>
+        <w:bidi w:val="0"/>
+      </w:pPr>
+    </w:p>
+    <w:p>
+      <w:pPr>
+        <w:bidi w:val="0"/>
+        <w:rPr>
+          <w:b/>
+          <w:bCs/>
+          <w:color w:val="0D6D7D"/>
+          <w:sz w:val="44"/>
+          <w:szCs w:val="44"/>
+          <w:u w:val="single"/>
+          <w:lang w:val="en-IL"/>
+        </w:rPr>
+      </w:pPr>
+      <w:r>
+        <w:rPr>
+          <w:b/>
+          <w:bCs/>
+          <w:color w:val="0D6D7D"/>
+          <w:sz w:val="44"/>
+          <w:szCs w:val="44"/>
+          <w:u w:val="single"/>
+          <w:lang w:val="en-IL"/>
+        </w:rPr>
+        <w:t>Front end</w:t>
       </w:r>
     </w:p>
     <w:p>
@@ -1687,11 +1718,6 @@
     <w:p>
       <w:pPr>
         <w:bidi w:val="0"/>
-      </w:pPr>
-    </w:p>
-    <w:p>
-      <w:pPr>
-        <w:bidi w:val="0"/>
         <w:rPr>
           <w:b/>
           <w:bCs/>
@@ -1776,7 +1802,23 @@
           <w:sz w:val="24"/>
           <w:szCs w:val="24"/>
         </w:rPr>
-        <w:t>The UI is divided to components lime so:</w:t>
+        <w:lastRenderedPageBreak/>
+        <w:t>The UI is divided to components li</w:t>
+      </w:r>
+      <w:r>
+        <w:rPr>
+          <w:sz w:val="24"/>
+          <w:szCs w:val="24"/>
+          <w:lang w:val="en-IL"/>
+        </w:rPr>
+        <w:t>k</w:t>
+      </w:r>
+      <w:r>
+        <w:rPr>
+          <w:sz w:val="24"/>
+          <w:szCs w:val="24"/>
+        </w:rPr>
+        <w:t>e so:</w:t>
       </w:r>
     </w:p>
     <w:p>
@@ -1797,7 +1839,6 @@
           <w:sz w:val="24"/>
           <w:szCs w:val="24"/>
         </w:rPr>
-        <w:lastRenderedPageBreak/>
         <w:t>Left side bar- displays the survey's timeline</w:t>
       </w:r>
       <w:r>
@@ -1807,13 +1848,36 @@
         </w:rPr>
         <w:t xml:space="preserve">: their order, </w:t>
       </w:r>
+      <w:r>
+        <w:rPr>
+          <w:sz w:val="24"/>
+          <w:szCs w:val="24"/>
+        </w:rPr>
+        <w:t>type,</w:t>
+      </w:r>
+      <w:r>
+        <w:rPr>
+          <w:sz w:val="24"/>
+          <w:szCs w:val="24"/>
+        </w:rPr>
+        <w:t xml:space="preserve"> and preview (</w:t>
+      </w:r>
+      <w:r>
+        <w:rPr>
+          <w:sz w:val="24"/>
+          <w:szCs w:val="24"/>
+          <w:lang w:val="en-IL"/>
+        </w:rPr>
+        <w:t xml:space="preserve">will be implemented </w:t>
+      </w:r>
       <w:proofErr w:type="gramStart"/>
       <w:r>
         <w:rPr>
           <w:sz w:val="24"/>
           <w:szCs w:val="24"/>
-        </w:rPr>
-        <w:t>type</w:t>
+          <w:lang w:val="en-IL"/>
+        </w:rPr>
+        <w:t>later on</w:t>
       </w:r>
       <w:proofErr w:type="gramEnd"/>
       <w:r>
@@ -1821,7 +1885,7 @@
           <w:sz w:val="24"/>
           <w:szCs w:val="24"/>
         </w:rPr>
-        <w:t xml:space="preserve"> and preview (?). Also has the option to change the survey's name.</w:t>
+        <w:t>). Also has the option to change the survey's name.</w:t>
       </w:r>
     </w:p>
     <w:p>
@@ -2241,110 +2305,23 @@
           <w:sz w:val="24"/>
           <w:szCs w:val="24"/>
         </w:rPr>
-        <w:t>The first implementation of the project will focus on one survey only (one JSON file and one URL – explained below).</w:t>
-      </w:r>
-    </w:p>
-    <w:p>
-      <w:pPr>
-        <w:pStyle w:val="ac"/>
-        <w:bidi w:val="0"/>
-        <w:ind w:left="1080"/>
-        <w:rPr>
-          <w:sz w:val="24"/>
-          <w:szCs w:val="24"/>
-        </w:rPr>
-      </w:pPr>
-      <w:r>
-        <w:rPr>
-          <w:sz w:val="24"/>
-          <w:szCs w:val="24"/>
-        </w:rPr>
-        <w:t>Also, the data will not be stored in a database at this point.</w:t>
-      </w:r>
-    </w:p>
-    <w:p>
-      <w:pPr>
-        <w:pStyle w:val="ac"/>
-        <w:bidi w:val="0"/>
-        <w:ind w:left="1080"/>
-        <w:rPr>
-          <w:sz w:val="24"/>
-          <w:szCs w:val="24"/>
-        </w:rPr>
-      </w:pPr>
-      <w:r>
-        <w:rPr>
-          <w:sz w:val="24"/>
-          <w:szCs w:val="24"/>
-        </w:rPr>
-        <w:t>There won't be a registration/login process at this point.</w:t>
-      </w:r>
-    </w:p>
-    <w:p>
-      <w:pPr>
-        <w:pStyle w:val="ac"/>
-        <w:bidi w:val="0"/>
-        <w:ind w:left="1080"/>
-        <w:rPr>
-          <w:sz w:val="24"/>
-          <w:szCs w:val="24"/>
-        </w:rPr>
-      </w:pPr>
-      <w:r>
-        <w:rPr>
-          <w:sz w:val="24"/>
-          <w:szCs w:val="24"/>
-        </w:rPr>
-        <w:t>There won't be a drag and drop in the left side bar at this point (for changing the questions order).</w:t>
-      </w:r>
-    </w:p>
-    <w:p>
-      <w:pPr>
-        <w:pStyle w:val="ac"/>
-        <w:bidi w:val="0"/>
-        <w:ind w:left="1080"/>
-        <w:rPr>
-          <w:sz w:val="24"/>
-          <w:szCs w:val="24"/>
-        </w:rPr>
-      </w:pPr>
-      <w:r>
-        <w:rPr>
-          <w:sz w:val="24"/>
-          <w:szCs w:val="24"/>
-        </w:rPr>
-        <w:lastRenderedPageBreak/>
-        <w:t>The results will be the last feature to implement- if the survey is edited, we need to check if the results are no longer relevant and delete them.</w:t>
-      </w:r>
-    </w:p>
-    <w:p>
-      <w:pPr>
-        <w:pStyle w:val="ac"/>
-        <w:bidi w:val="0"/>
-        <w:ind w:left="1080"/>
-        <w:rPr>
-          <w:sz w:val="24"/>
-          <w:szCs w:val="24"/>
-        </w:rPr>
-      </w:pPr>
-      <w:r>
-        <w:rPr>
-          <w:sz w:val="24"/>
-          <w:szCs w:val="24"/>
-        </w:rPr>
-        <w:t>Every user can answer the survey multiple times because there is no registration at this point.</w:t>
-      </w:r>
-    </w:p>
-    <w:p>
-      <w:pPr>
-        <w:pStyle w:val="ac"/>
-        <w:bidi w:val="0"/>
-        <w:ind w:left="1080"/>
-        <w:rPr>
-          <w:sz w:val="24"/>
-          <w:szCs w:val="24"/>
-        </w:rPr>
-      </w:pPr>
+        <w:t>The first implementation of the project will focus on one survey only (</w:t>
+      </w:r>
+      <w:r>
+        <w:rPr>
+          <w:sz w:val="24"/>
+          <w:szCs w:val="24"/>
+          <w:lang w:val="en-IL"/>
+        </w:rPr>
+        <w:t xml:space="preserve">one </w:t>
+      </w:r>
+      <w:r>
+        <w:rPr>
+          <w:sz w:val="24"/>
+          <w:szCs w:val="24"/>
+        </w:rPr>
+        <w:t>URL).</w:t>
+      </w:r>
     </w:p>
     <w:p>
       <w:pPr>
@@ -2364,12 +2341,34 @@
           <w:sz w:val="24"/>
           <w:szCs w:val="24"/>
         </w:rPr>
-        <w:t>The changes and edits will be logged and saved every few seconds.</w:t>
+        <w:t>There won't be a registration/login process at this point.</w:t>
       </w:r>
     </w:p>
     <w:p>
       <w:pPr>
         <w:pStyle w:val="ac"/>
+        <w:numPr>
+          <w:ilvl w:val="0"/>
+          <w:numId w:val="4"/>
+        </w:numPr>
+        <w:bidi w:val="0"/>
+        <w:rPr>
+          <w:sz w:val="24"/>
+          <w:szCs w:val="24"/>
+        </w:rPr>
+      </w:pPr>
+      <w:r>
+        <w:rPr>
+          <w:sz w:val="24"/>
+          <w:szCs w:val="24"/>
+        </w:rPr>
+        <w:lastRenderedPageBreak/>
+        <w:t>The results will be the last feature to implement- if the survey is edited, we need to check if the results are no longer relevant and delete them.</w:t>
+      </w:r>
+    </w:p>
+    <w:p>
+      <w:pPr>
+        <w:pStyle w:val="ac"/>
         <w:bidi w:val="0"/>
         <w:ind w:left="1080"/>
         <w:rPr>
@@ -2382,50 +2381,7 @@
           <w:sz w:val="24"/>
           <w:szCs w:val="24"/>
         </w:rPr>
-        <w:t>To do so, I will build a small backend server (not sure in what language, Java/C#/Nodejs?) that saves the changes in a JSON file.</w:t>
-      </w:r>
-    </w:p>
-    <w:p>
-      <w:pPr>
-        <w:pStyle w:val="ac"/>
-        <w:bidi w:val="0"/>
-        <w:ind w:left="1080"/>
-        <w:rPr>
-          <w:sz w:val="24"/>
-          <w:szCs w:val="24"/>
-        </w:rPr>
-      </w:pPr>
-      <w:r>
-        <w:rPr>
-          <w:sz w:val="24"/>
-          <w:szCs w:val="24"/>
-        </w:rPr>
-        <w:t xml:space="preserve">When the URL is opened, the JSON will load </w:t>
-      </w:r>
-      <w:r>
-        <w:rPr>
-          <w:sz w:val="24"/>
-          <w:szCs w:val="24"/>
-        </w:rPr>
-        <w:t>as an interactable survey.</w:t>
-      </w:r>
-    </w:p>
-    <w:p>
-      <w:pPr>
-        <w:pStyle w:val="ac"/>
-        <w:bidi w:val="0"/>
-        <w:ind w:left="1080"/>
-        <w:rPr>
-          <w:sz w:val="24"/>
-          <w:szCs w:val="24"/>
-        </w:rPr>
-      </w:pPr>
-      <w:r>
-        <w:rPr>
-          <w:sz w:val="24"/>
-          <w:szCs w:val="24"/>
-        </w:rPr>
-        <w:t xml:space="preserve">The results will also be saved in a different JSON file. </w:t>
+        <w:t>Every user can answer the survey multiple times because there is no registration at this point.</w:t>
       </w:r>
     </w:p>
     <w:p>
@@ -2504,23 +2460,7 @@
           <w:sz w:val="24"/>
           <w:szCs w:val="24"/>
         </w:rPr>
-        <w:t>In addition, they will implement the interface "</w:t>
-      </w:r>
-      <w:proofErr w:type="spellStart"/>
-      <w:r>
-        <w:rPr>
-          <w:sz w:val="24"/>
-          <w:szCs w:val="24"/>
-        </w:rPr>
-        <w:t>IStatement</w:t>
-      </w:r>
-      <w:proofErr w:type="spellEnd"/>
-      <w:r>
-        <w:rPr>
-          <w:sz w:val="24"/>
-          <w:szCs w:val="24"/>
-        </w:rPr>
-        <w:t>" or the interface "IQuestion".</w:t>
+        <w:t>In addition, they will implement the interface "IStatement" or the interface "IQuestion".</w:t>
       </w:r>
     </w:p>
     <w:p>
@@ -2538,7 +2478,13 @@
         </w:rPr>
         <w:t xml:space="preserve">One more interface is </w:t>
       </w:r>
-      <w:proofErr w:type="spellStart"/>
+      <w:r>
+        <w:rPr>
+          <w:sz w:val="24"/>
+          <w:szCs w:val="24"/>
+        </w:rPr>
+        <w:t>"</w:t>
+      </w:r>
       <w:r>
         <w:rPr>
           <w:sz w:val="24"/>
@@ -2546,13 +2492,19 @@
         </w:rPr>
         <w:t>INextPage</w:t>
       </w:r>
-      <w:proofErr w:type="spellEnd"/>
-      <w:r>
-        <w:rPr>
-          <w:sz w:val="24"/>
-          <w:szCs w:val="24"/>
-        </w:rPr>
-        <w:t>, which is implemented by all pages except goodbye page, w</w:t>
+      <w:r>
+        <w:rPr>
+          <w:sz w:val="24"/>
+          <w:szCs w:val="24"/>
+        </w:rPr>
+        <w:t>"</w:t>
+      </w:r>
+      <w:r>
+        <w:rPr>
+          <w:sz w:val="24"/>
+          <w:szCs w:val="24"/>
+        </w:rPr>
+        <w:t>, implemented by all pages except goodbye page, w</w:t>
       </w:r>
       <w:r>
         <w:rPr>
@@ -3521,343 +3473,343 @@
           <w:u w:val="single"/>
           <w:lang w:val="en-IL"/>
         </w:rPr>
+        <w:t>IStatementPage</w:t>
+      </w:r>
+    </w:p>
+    <w:p>
+      <w:pPr>
+        <w:shd w:val="clear" w:color="auto" w:fill="1E1E1E"/>
+        <w:bidi w:val="0"/>
+        <w:spacing w:after="0" w:line="285" w:lineRule="atLeast"/>
+        <w:rPr>
+          <w:rFonts w:ascii="Consolas" w:eastAsia="Times New Roman" w:hAnsi="Consolas" w:cs="Times New Roman"/>
+          <w:color w:val="D4D4D4"/>
+          <w:sz w:val="21"/>
+          <w:szCs w:val="21"/>
+          <w:lang w:val="en-IL" w:eastAsia="en-IL"/>
+        </w:rPr>
+      </w:pPr>
+      <w:r>
+        <w:rPr>
+          <w:rFonts w:ascii="Consolas" w:eastAsia="Times New Roman" w:hAnsi="Consolas" w:cs="Times New Roman"/>
+          <w:color w:val="569CD6"/>
+          <w:sz w:val="21"/>
+          <w:szCs w:val="21"/>
+          <w:lang w:val="en-IL" w:eastAsia="en-IL"/>
+        </w:rPr>
+        <w:t>interface</w:t>
+      </w:r>
+      <w:r>
+        <w:rPr>
+          <w:rFonts w:ascii="Consolas" w:eastAsia="Times New Roman" w:hAnsi="Consolas" w:cs="Times New Roman"/>
+          <w:color w:val="D4D4D4"/>
+          <w:sz w:val="21"/>
+          <w:szCs w:val="21"/>
+          <w:lang w:val="en-IL" w:eastAsia="en-IL"/>
+        </w:rPr>
+        <w:t> </w:t>
+      </w:r>
+      <w:bookmarkStart w:id="0" w:name="_Hlk69550359"/>
+      <w:r>
+        <w:rPr>
+          <w:rFonts w:ascii="Consolas" w:eastAsia="Times New Roman" w:hAnsi="Consolas" w:cs="Times New Roman"/>
+          <w:color w:val="4EC9B0"/>
+          <w:sz w:val="21"/>
+          <w:szCs w:val="21"/>
+          <w:lang w:val="en-IL" w:eastAsia="en-IL"/>
+        </w:rPr>
+        <w:t>IStatementPage</w:t>
+      </w:r>
+      <w:bookmarkEnd w:id="0"/>
+      <w:r>
+        <w:rPr>
+          <w:rFonts w:ascii="Consolas" w:eastAsia="Times New Roman" w:hAnsi="Consolas" w:cs="Times New Roman"/>
+          <w:color w:val="D4D4D4"/>
+          <w:sz w:val="21"/>
+          <w:szCs w:val="21"/>
+          <w:lang w:val="en-IL" w:eastAsia="en-IL"/>
+        </w:rPr>
+        <w:t> {</w:t>
+      </w:r>
+    </w:p>
+    <w:p>
+      <w:pPr>
+        <w:shd w:val="clear" w:color="auto" w:fill="1E1E1E"/>
+        <w:bidi w:val="0"/>
+        <w:spacing w:after="0" w:line="285" w:lineRule="atLeast"/>
+        <w:rPr>
+          <w:rFonts w:ascii="Consolas" w:eastAsia="Times New Roman" w:hAnsi="Consolas" w:cs="Times New Roman"/>
+          <w:color w:val="D4D4D4"/>
+          <w:sz w:val="21"/>
+          <w:szCs w:val="21"/>
+          <w:lang w:val="en-IL" w:eastAsia="en-IL"/>
+        </w:rPr>
+      </w:pPr>
+      <w:r>
+        <w:rPr>
+          <w:rFonts w:ascii="Consolas" w:eastAsia="Times New Roman" w:hAnsi="Consolas" w:cs="Times New Roman"/>
+          <w:color w:val="D4D4D4"/>
+          <w:sz w:val="21"/>
+          <w:szCs w:val="21"/>
+          <w:lang w:val="en-IL" w:eastAsia="en-IL"/>
+        </w:rPr>
+        <w:t>  </w:t>
+      </w:r>
+      <w:r>
+        <w:rPr>
+          <w:rFonts w:ascii="Consolas" w:eastAsia="Times New Roman" w:hAnsi="Consolas" w:cs="Times New Roman"/>
+          <w:color w:val="9CDCFE"/>
+          <w:sz w:val="21"/>
+          <w:szCs w:val="21"/>
+          <w:lang w:val="en-IL" w:eastAsia="en-IL"/>
+        </w:rPr>
+        <w:t>headerFontSize</w:t>
+      </w:r>
+      <w:r>
+        <w:rPr>
+          <w:rFonts w:ascii="Consolas" w:eastAsia="Times New Roman" w:hAnsi="Consolas" w:cs="Times New Roman"/>
+          <w:color w:val="D4D4D4"/>
+          <w:sz w:val="21"/>
+          <w:szCs w:val="21"/>
+          <w:lang w:val="en-IL" w:eastAsia="en-IL"/>
+        </w:rPr>
+        <w:t>: </w:t>
+      </w:r>
+      <w:r>
+        <w:rPr>
+          <w:rFonts w:ascii="Consolas" w:eastAsia="Times New Roman" w:hAnsi="Consolas" w:cs="Times New Roman"/>
+          <w:color w:val="4EC9B0"/>
+          <w:sz w:val="21"/>
+          <w:szCs w:val="21"/>
+          <w:lang w:val="en-IL" w:eastAsia="en-IL"/>
+        </w:rPr>
+        <w:t>number</w:t>
+      </w:r>
+      <w:r>
+        <w:rPr>
+          <w:rFonts w:ascii="Consolas" w:eastAsia="Times New Roman" w:hAnsi="Consolas" w:cs="Times New Roman"/>
+          <w:color w:val="D4D4D4"/>
+          <w:sz w:val="21"/>
+          <w:szCs w:val="21"/>
+          <w:lang w:val="en-IL" w:eastAsia="en-IL"/>
+        </w:rPr>
+        <w:t>;</w:t>
+      </w:r>
+    </w:p>
+    <w:p>
+      <w:pPr>
+        <w:shd w:val="clear" w:color="auto" w:fill="1E1E1E"/>
+        <w:bidi w:val="0"/>
+        <w:spacing w:after="0" w:line="285" w:lineRule="atLeast"/>
+        <w:rPr>
+          <w:rFonts w:ascii="Consolas" w:eastAsia="Times New Roman" w:hAnsi="Consolas" w:cs="Times New Roman"/>
+          <w:color w:val="D4D4D4"/>
+          <w:sz w:val="21"/>
+          <w:szCs w:val="21"/>
+          <w:lang w:val="en-IL" w:eastAsia="en-IL"/>
+        </w:rPr>
+      </w:pPr>
+      <w:r>
+        <w:rPr>
+          <w:rFonts w:ascii="Consolas" w:eastAsia="Times New Roman" w:hAnsi="Consolas" w:cs="Times New Roman"/>
+          <w:color w:val="D4D4D4"/>
+          <w:sz w:val="21"/>
+          <w:szCs w:val="21"/>
+          <w:lang w:val="en-IL" w:eastAsia="en-IL"/>
+        </w:rPr>
+        <w:t>  </w:t>
+      </w:r>
+      <w:r>
+        <w:rPr>
+          <w:rFonts w:ascii="Consolas" w:eastAsia="Times New Roman" w:hAnsi="Consolas" w:cs="Times New Roman"/>
+          <w:color w:val="9CDCFE"/>
+          <w:sz w:val="21"/>
+          <w:szCs w:val="21"/>
+          <w:lang w:val="en-IL" w:eastAsia="en-IL"/>
+        </w:rPr>
+        <w:t>headerColor</w:t>
+      </w:r>
+      <w:r>
+        <w:rPr>
+          <w:rFonts w:ascii="Consolas" w:eastAsia="Times New Roman" w:hAnsi="Consolas" w:cs="Times New Roman"/>
+          <w:color w:val="D4D4D4"/>
+          <w:sz w:val="21"/>
+          <w:szCs w:val="21"/>
+          <w:lang w:val="en-IL" w:eastAsia="en-IL"/>
+        </w:rPr>
+        <w:t>: </w:t>
+      </w:r>
+      <w:r>
+        <w:rPr>
+          <w:rFonts w:ascii="Consolas" w:eastAsia="Times New Roman" w:hAnsi="Consolas" w:cs="Times New Roman"/>
+          <w:color w:val="4EC9B0"/>
+          <w:sz w:val="21"/>
+          <w:szCs w:val="21"/>
+          <w:lang w:val="en-IL" w:eastAsia="en-IL"/>
+        </w:rPr>
+        <w:t>string</w:t>
+      </w:r>
+      <w:r>
+        <w:rPr>
+          <w:rFonts w:ascii="Consolas" w:eastAsia="Times New Roman" w:hAnsi="Consolas" w:cs="Times New Roman"/>
+          <w:color w:val="D4D4D4"/>
+          <w:sz w:val="21"/>
+          <w:szCs w:val="21"/>
+          <w:lang w:val="en-IL" w:eastAsia="en-IL"/>
+        </w:rPr>
+        <w:t>;</w:t>
+      </w:r>
+    </w:p>
+    <w:p>
+      <w:pPr>
+        <w:shd w:val="clear" w:color="auto" w:fill="1E1E1E"/>
+        <w:bidi w:val="0"/>
+        <w:spacing w:after="0" w:line="285" w:lineRule="atLeast"/>
+        <w:rPr>
+          <w:rFonts w:ascii="Consolas" w:eastAsia="Times New Roman" w:hAnsi="Consolas" w:cs="Times New Roman"/>
+          <w:color w:val="D4D4D4"/>
+          <w:sz w:val="21"/>
+          <w:szCs w:val="21"/>
+          <w:lang w:val="en-IL" w:eastAsia="en-IL"/>
+        </w:rPr>
+      </w:pPr>
+      <w:r>
+        <w:rPr>
+          <w:rFonts w:ascii="Consolas" w:eastAsia="Times New Roman" w:hAnsi="Consolas" w:cs="Times New Roman"/>
+          <w:color w:val="D4D4D4"/>
+          <w:sz w:val="21"/>
+          <w:szCs w:val="21"/>
+          <w:lang w:val="en-IL" w:eastAsia="en-IL"/>
+        </w:rPr>
+        <w:t>  </w:t>
+      </w:r>
+      <w:r>
+        <w:rPr>
+          <w:rFonts w:ascii="Consolas" w:eastAsia="Times New Roman" w:hAnsi="Consolas" w:cs="Times New Roman"/>
+          <w:color w:val="9CDCFE"/>
+          <w:sz w:val="21"/>
+          <w:szCs w:val="21"/>
+          <w:lang w:val="en-IL" w:eastAsia="en-IL"/>
+        </w:rPr>
+        <w:t>headerText</w:t>
+      </w:r>
+      <w:r>
+        <w:rPr>
+          <w:rFonts w:ascii="Consolas" w:eastAsia="Times New Roman" w:hAnsi="Consolas" w:cs="Times New Roman"/>
+          <w:color w:val="D4D4D4"/>
+          <w:sz w:val="21"/>
+          <w:szCs w:val="21"/>
+          <w:lang w:val="en-IL" w:eastAsia="en-IL"/>
+        </w:rPr>
+        <w:t>: </w:t>
+      </w:r>
+      <w:r>
+        <w:rPr>
+          <w:rFonts w:ascii="Consolas" w:eastAsia="Times New Roman" w:hAnsi="Consolas" w:cs="Times New Roman"/>
+          <w:color w:val="4EC9B0"/>
+          <w:sz w:val="21"/>
+          <w:szCs w:val="21"/>
+          <w:lang w:val="en-IL" w:eastAsia="en-IL"/>
+        </w:rPr>
+        <w:t>string</w:t>
+      </w:r>
+      <w:r>
+        <w:rPr>
+          <w:rFonts w:ascii="Consolas" w:eastAsia="Times New Roman" w:hAnsi="Consolas" w:cs="Times New Roman"/>
+          <w:color w:val="D4D4D4"/>
+          <w:sz w:val="21"/>
+          <w:szCs w:val="21"/>
+          <w:lang w:val="en-IL" w:eastAsia="en-IL"/>
+        </w:rPr>
+        <w:t>;</w:t>
+      </w:r>
+    </w:p>
+    <w:p>
+      <w:pPr>
+        <w:shd w:val="clear" w:color="auto" w:fill="1E1E1E"/>
+        <w:bidi w:val="0"/>
+        <w:spacing w:after="0" w:line="285" w:lineRule="atLeast"/>
+        <w:rPr>
+          <w:rFonts w:ascii="Consolas" w:eastAsia="Times New Roman" w:hAnsi="Consolas" w:cs="Times New Roman"/>
+          <w:color w:val="D4D4D4"/>
+          <w:sz w:val="21"/>
+          <w:szCs w:val="21"/>
+          <w:lang w:val="en-IL" w:eastAsia="en-IL"/>
+        </w:rPr>
+      </w:pPr>
+      <w:r>
+        <w:rPr>
+          <w:rFonts w:ascii="Consolas" w:eastAsia="Times New Roman" w:hAnsi="Consolas" w:cs="Times New Roman"/>
+          <w:color w:val="D4D4D4"/>
+          <w:sz w:val="21"/>
+          <w:szCs w:val="21"/>
+          <w:lang w:val="en-IL" w:eastAsia="en-IL"/>
+        </w:rPr>
+        <w:t>  </w:t>
+      </w:r>
+      <w:r>
+        <w:rPr>
+          <w:rFonts w:ascii="Consolas" w:eastAsia="Times New Roman" w:hAnsi="Consolas" w:cs="Times New Roman"/>
+          <w:color w:val="9CDCFE"/>
+          <w:sz w:val="21"/>
+          <w:szCs w:val="21"/>
+          <w:lang w:val="en-IL" w:eastAsia="en-IL"/>
+        </w:rPr>
+        <w:t>subHeaderFontSize</w:t>
+      </w:r>
+      <w:r>
+        <w:rPr>
+          <w:rFonts w:ascii="Consolas" w:eastAsia="Times New Roman" w:hAnsi="Consolas" w:cs="Times New Roman"/>
+          <w:color w:val="D4D4D4"/>
+          <w:sz w:val="21"/>
+          <w:szCs w:val="21"/>
+          <w:lang w:val="en-IL" w:eastAsia="en-IL"/>
+        </w:rPr>
+        <w:t>: </w:t>
+      </w:r>
+      <w:r>
+        <w:rPr>
+          <w:rFonts w:ascii="Consolas" w:eastAsia="Times New Roman" w:hAnsi="Consolas" w:cs="Times New Roman"/>
+          <w:color w:val="4EC9B0"/>
+          <w:sz w:val="21"/>
+          <w:szCs w:val="21"/>
+          <w:lang w:val="en-IL" w:eastAsia="en-IL"/>
+        </w:rPr>
+        <w:t>number</w:t>
+      </w:r>
+      <w:r>
+        <w:rPr>
+          <w:rFonts w:ascii="Consolas" w:eastAsia="Times New Roman" w:hAnsi="Consolas" w:cs="Times New Roman"/>
+          <w:color w:val="D4D4D4"/>
+          <w:sz w:val="21"/>
+          <w:szCs w:val="21"/>
+          <w:lang w:val="en-IL" w:eastAsia="en-IL"/>
+        </w:rPr>
+        <w:t>;</w:t>
+      </w:r>
+    </w:p>
+    <w:p>
+      <w:pPr>
+        <w:shd w:val="clear" w:color="auto" w:fill="1E1E1E"/>
+        <w:bidi w:val="0"/>
+        <w:spacing w:after="0" w:line="285" w:lineRule="atLeast"/>
+        <w:rPr>
+          <w:rFonts w:ascii="Consolas" w:eastAsia="Times New Roman" w:hAnsi="Consolas" w:cs="Times New Roman"/>
+          <w:color w:val="D4D4D4"/>
+          <w:sz w:val="21"/>
+          <w:szCs w:val="21"/>
+          <w:lang w:val="en-IL" w:eastAsia="en-IL"/>
+        </w:rPr>
+      </w:pPr>
+      <w:r>
+        <w:rPr>
+          <w:rFonts w:ascii="Consolas" w:eastAsia="Times New Roman" w:hAnsi="Consolas" w:cs="Times New Roman"/>
+          <w:color w:val="D4D4D4"/>
+          <w:sz w:val="21"/>
+          <w:szCs w:val="21"/>
+          <w:lang w:val="en-IL" w:eastAsia="en-IL"/>
+        </w:rPr>
         <w:lastRenderedPageBreak/>
-        <w:t>IStatementPage</w:t>
-      </w:r>
-    </w:p>
-    <w:p>
-      <w:pPr>
-        <w:shd w:val="clear" w:color="auto" w:fill="1E1E1E"/>
-        <w:bidi w:val="0"/>
-        <w:spacing w:after="0" w:line="285" w:lineRule="atLeast"/>
-        <w:rPr>
-          <w:rFonts w:ascii="Consolas" w:eastAsia="Times New Roman" w:hAnsi="Consolas" w:cs="Times New Roman"/>
-          <w:color w:val="D4D4D4"/>
-          <w:sz w:val="21"/>
-          <w:szCs w:val="21"/>
-          <w:lang w:val="en-IL" w:eastAsia="en-IL"/>
-        </w:rPr>
-      </w:pPr>
-      <w:r>
-        <w:rPr>
-          <w:rFonts w:ascii="Consolas" w:eastAsia="Times New Roman" w:hAnsi="Consolas" w:cs="Times New Roman"/>
-          <w:color w:val="569CD6"/>
-          <w:sz w:val="21"/>
-          <w:szCs w:val="21"/>
-          <w:lang w:val="en-IL" w:eastAsia="en-IL"/>
-        </w:rPr>
-        <w:t>interface</w:t>
-      </w:r>
-      <w:r>
-        <w:rPr>
-          <w:rFonts w:ascii="Consolas" w:eastAsia="Times New Roman" w:hAnsi="Consolas" w:cs="Times New Roman"/>
-          <w:color w:val="D4D4D4"/>
-          <w:sz w:val="21"/>
-          <w:szCs w:val="21"/>
-          <w:lang w:val="en-IL" w:eastAsia="en-IL"/>
-        </w:rPr>
-        <w:t> </w:t>
-      </w:r>
-      <w:bookmarkStart w:id="0" w:name="_Hlk69550359"/>
-      <w:r>
-        <w:rPr>
-          <w:rFonts w:ascii="Consolas" w:eastAsia="Times New Roman" w:hAnsi="Consolas" w:cs="Times New Roman"/>
-          <w:color w:val="4EC9B0"/>
-          <w:sz w:val="21"/>
-          <w:szCs w:val="21"/>
-          <w:lang w:val="en-IL" w:eastAsia="en-IL"/>
-        </w:rPr>
-        <w:t>IStatementPage</w:t>
-      </w:r>
-      <w:bookmarkEnd w:id="0"/>
-      <w:r>
-        <w:rPr>
-          <w:rFonts w:ascii="Consolas" w:eastAsia="Times New Roman" w:hAnsi="Consolas" w:cs="Times New Roman"/>
-          <w:color w:val="D4D4D4"/>
-          <w:sz w:val="21"/>
-          <w:szCs w:val="21"/>
-          <w:lang w:val="en-IL" w:eastAsia="en-IL"/>
-        </w:rPr>
-        <w:t> {</w:t>
-      </w:r>
-    </w:p>
-    <w:p>
-      <w:pPr>
-        <w:shd w:val="clear" w:color="auto" w:fill="1E1E1E"/>
-        <w:bidi w:val="0"/>
-        <w:spacing w:after="0" w:line="285" w:lineRule="atLeast"/>
-        <w:rPr>
-          <w:rFonts w:ascii="Consolas" w:eastAsia="Times New Roman" w:hAnsi="Consolas" w:cs="Times New Roman"/>
-          <w:color w:val="D4D4D4"/>
-          <w:sz w:val="21"/>
-          <w:szCs w:val="21"/>
-          <w:lang w:val="en-IL" w:eastAsia="en-IL"/>
-        </w:rPr>
-      </w:pPr>
-      <w:r>
-        <w:rPr>
-          <w:rFonts w:ascii="Consolas" w:eastAsia="Times New Roman" w:hAnsi="Consolas" w:cs="Times New Roman"/>
-          <w:color w:val="D4D4D4"/>
-          <w:sz w:val="21"/>
-          <w:szCs w:val="21"/>
-          <w:lang w:val="en-IL" w:eastAsia="en-IL"/>
-        </w:rPr>
-        <w:t>  </w:t>
-      </w:r>
-      <w:r>
-        <w:rPr>
-          <w:rFonts w:ascii="Consolas" w:eastAsia="Times New Roman" w:hAnsi="Consolas" w:cs="Times New Roman"/>
-          <w:color w:val="9CDCFE"/>
-          <w:sz w:val="21"/>
-          <w:szCs w:val="21"/>
-          <w:lang w:val="en-IL" w:eastAsia="en-IL"/>
-        </w:rPr>
-        <w:t>headerFontSize</w:t>
-      </w:r>
-      <w:r>
-        <w:rPr>
-          <w:rFonts w:ascii="Consolas" w:eastAsia="Times New Roman" w:hAnsi="Consolas" w:cs="Times New Roman"/>
-          <w:color w:val="D4D4D4"/>
-          <w:sz w:val="21"/>
-          <w:szCs w:val="21"/>
-          <w:lang w:val="en-IL" w:eastAsia="en-IL"/>
-        </w:rPr>
-        <w:t>: </w:t>
-      </w:r>
-      <w:r>
-        <w:rPr>
-          <w:rFonts w:ascii="Consolas" w:eastAsia="Times New Roman" w:hAnsi="Consolas" w:cs="Times New Roman"/>
-          <w:color w:val="4EC9B0"/>
-          <w:sz w:val="21"/>
-          <w:szCs w:val="21"/>
-          <w:lang w:val="en-IL" w:eastAsia="en-IL"/>
-        </w:rPr>
-        <w:t>number</w:t>
-      </w:r>
-      <w:r>
-        <w:rPr>
-          <w:rFonts w:ascii="Consolas" w:eastAsia="Times New Roman" w:hAnsi="Consolas" w:cs="Times New Roman"/>
-          <w:color w:val="D4D4D4"/>
-          <w:sz w:val="21"/>
-          <w:szCs w:val="21"/>
-          <w:lang w:val="en-IL" w:eastAsia="en-IL"/>
-        </w:rPr>
-        <w:t>;</w:t>
-      </w:r>
-    </w:p>
-    <w:p>
-      <w:pPr>
-        <w:shd w:val="clear" w:color="auto" w:fill="1E1E1E"/>
-        <w:bidi w:val="0"/>
-        <w:spacing w:after="0" w:line="285" w:lineRule="atLeast"/>
-        <w:rPr>
-          <w:rFonts w:ascii="Consolas" w:eastAsia="Times New Roman" w:hAnsi="Consolas" w:cs="Times New Roman"/>
-          <w:color w:val="D4D4D4"/>
-          <w:sz w:val="21"/>
-          <w:szCs w:val="21"/>
-          <w:lang w:val="en-IL" w:eastAsia="en-IL"/>
-        </w:rPr>
-      </w:pPr>
-      <w:r>
-        <w:rPr>
-          <w:rFonts w:ascii="Consolas" w:eastAsia="Times New Roman" w:hAnsi="Consolas" w:cs="Times New Roman"/>
-          <w:color w:val="D4D4D4"/>
-          <w:sz w:val="21"/>
-          <w:szCs w:val="21"/>
-          <w:lang w:val="en-IL" w:eastAsia="en-IL"/>
-        </w:rPr>
-        <w:t>  </w:t>
-      </w:r>
-      <w:r>
-        <w:rPr>
-          <w:rFonts w:ascii="Consolas" w:eastAsia="Times New Roman" w:hAnsi="Consolas" w:cs="Times New Roman"/>
-          <w:color w:val="9CDCFE"/>
-          <w:sz w:val="21"/>
-          <w:szCs w:val="21"/>
-          <w:lang w:val="en-IL" w:eastAsia="en-IL"/>
-        </w:rPr>
-        <w:t>headerColor</w:t>
-      </w:r>
-      <w:r>
-        <w:rPr>
-          <w:rFonts w:ascii="Consolas" w:eastAsia="Times New Roman" w:hAnsi="Consolas" w:cs="Times New Roman"/>
-          <w:color w:val="D4D4D4"/>
-          <w:sz w:val="21"/>
-          <w:szCs w:val="21"/>
-          <w:lang w:val="en-IL" w:eastAsia="en-IL"/>
-        </w:rPr>
-        <w:t>: </w:t>
-      </w:r>
-      <w:r>
-        <w:rPr>
-          <w:rFonts w:ascii="Consolas" w:eastAsia="Times New Roman" w:hAnsi="Consolas" w:cs="Times New Roman"/>
-          <w:color w:val="4EC9B0"/>
-          <w:sz w:val="21"/>
-          <w:szCs w:val="21"/>
-          <w:lang w:val="en-IL" w:eastAsia="en-IL"/>
-        </w:rPr>
-        <w:t>string</w:t>
-      </w:r>
-      <w:r>
-        <w:rPr>
-          <w:rFonts w:ascii="Consolas" w:eastAsia="Times New Roman" w:hAnsi="Consolas" w:cs="Times New Roman"/>
-          <w:color w:val="D4D4D4"/>
-          <w:sz w:val="21"/>
-          <w:szCs w:val="21"/>
-          <w:lang w:val="en-IL" w:eastAsia="en-IL"/>
-        </w:rPr>
-        <w:t>;</w:t>
-      </w:r>
-    </w:p>
-    <w:p>
-      <w:pPr>
-        <w:shd w:val="clear" w:color="auto" w:fill="1E1E1E"/>
-        <w:bidi w:val="0"/>
-        <w:spacing w:after="0" w:line="285" w:lineRule="atLeast"/>
-        <w:rPr>
-          <w:rFonts w:ascii="Consolas" w:eastAsia="Times New Roman" w:hAnsi="Consolas" w:cs="Times New Roman"/>
-          <w:color w:val="D4D4D4"/>
-          <w:sz w:val="21"/>
-          <w:szCs w:val="21"/>
-          <w:lang w:val="en-IL" w:eastAsia="en-IL"/>
-        </w:rPr>
-      </w:pPr>
-      <w:r>
-        <w:rPr>
-          <w:rFonts w:ascii="Consolas" w:eastAsia="Times New Roman" w:hAnsi="Consolas" w:cs="Times New Roman"/>
-          <w:color w:val="D4D4D4"/>
-          <w:sz w:val="21"/>
-          <w:szCs w:val="21"/>
-          <w:lang w:val="en-IL" w:eastAsia="en-IL"/>
-        </w:rPr>
-        <w:t>  </w:t>
-      </w:r>
-      <w:r>
-        <w:rPr>
-          <w:rFonts w:ascii="Consolas" w:eastAsia="Times New Roman" w:hAnsi="Consolas" w:cs="Times New Roman"/>
-          <w:color w:val="9CDCFE"/>
-          <w:sz w:val="21"/>
-          <w:szCs w:val="21"/>
-          <w:lang w:val="en-IL" w:eastAsia="en-IL"/>
-        </w:rPr>
-        <w:t>headerText</w:t>
-      </w:r>
-      <w:r>
-        <w:rPr>
-          <w:rFonts w:ascii="Consolas" w:eastAsia="Times New Roman" w:hAnsi="Consolas" w:cs="Times New Roman"/>
-          <w:color w:val="D4D4D4"/>
-          <w:sz w:val="21"/>
-          <w:szCs w:val="21"/>
-          <w:lang w:val="en-IL" w:eastAsia="en-IL"/>
-        </w:rPr>
-        <w:t>: </w:t>
-      </w:r>
-      <w:r>
-        <w:rPr>
-          <w:rFonts w:ascii="Consolas" w:eastAsia="Times New Roman" w:hAnsi="Consolas" w:cs="Times New Roman"/>
-          <w:color w:val="4EC9B0"/>
-          <w:sz w:val="21"/>
-          <w:szCs w:val="21"/>
-          <w:lang w:val="en-IL" w:eastAsia="en-IL"/>
-        </w:rPr>
-        <w:t>string</w:t>
-      </w:r>
-      <w:r>
-        <w:rPr>
-          <w:rFonts w:ascii="Consolas" w:eastAsia="Times New Roman" w:hAnsi="Consolas" w:cs="Times New Roman"/>
-          <w:color w:val="D4D4D4"/>
-          <w:sz w:val="21"/>
-          <w:szCs w:val="21"/>
-          <w:lang w:val="en-IL" w:eastAsia="en-IL"/>
-        </w:rPr>
-        <w:t>;</w:t>
-      </w:r>
-    </w:p>
-    <w:p>
-      <w:pPr>
-        <w:shd w:val="clear" w:color="auto" w:fill="1E1E1E"/>
-        <w:bidi w:val="0"/>
-        <w:spacing w:after="0" w:line="285" w:lineRule="atLeast"/>
-        <w:rPr>
-          <w:rFonts w:ascii="Consolas" w:eastAsia="Times New Roman" w:hAnsi="Consolas" w:cs="Times New Roman"/>
-          <w:color w:val="D4D4D4"/>
-          <w:sz w:val="21"/>
-          <w:szCs w:val="21"/>
-          <w:lang w:val="en-IL" w:eastAsia="en-IL"/>
-        </w:rPr>
-      </w:pPr>
-      <w:r>
-        <w:rPr>
-          <w:rFonts w:ascii="Consolas" w:eastAsia="Times New Roman" w:hAnsi="Consolas" w:cs="Times New Roman"/>
-          <w:color w:val="D4D4D4"/>
-          <w:sz w:val="21"/>
-          <w:szCs w:val="21"/>
-          <w:lang w:val="en-IL" w:eastAsia="en-IL"/>
-        </w:rPr>
-        <w:t>  </w:t>
-      </w:r>
-      <w:r>
-        <w:rPr>
-          <w:rFonts w:ascii="Consolas" w:eastAsia="Times New Roman" w:hAnsi="Consolas" w:cs="Times New Roman"/>
-          <w:color w:val="9CDCFE"/>
-          <w:sz w:val="21"/>
-          <w:szCs w:val="21"/>
-          <w:lang w:val="en-IL" w:eastAsia="en-IL"/>
-        </w:rPr>
-        <w:t>subHeaderFontSize</w:t>
-      </w:r>
-      <w:r>
-        <w:rPr>
-          <w:rFonts w:ascii="Consolas" w:eastAsia="Times New Roman" w:hAnsi="Consolas" w:cs="Times New Roman"/>
-          <w:color w:val="D4D4D4"/>
-          <w:sz w:val="21"/>
-          <w:szCs w:val="21"/>
-          <w:lang w:val="en-IL" w:eastAsia="en-IL"/>
-        </w:rPr>
-        <w:t>: </w:t>
-      </w:r>
-      <w:r>
-        <w:rPr>
-          <w:rFonts w:ascii="Consolas" w:eastAsia="Times New Roman" w:hAnsi="Consolas" w:cs="Times New Roman"/>
-          <w:color w:val="4EC9B0"/>
-          <w:sz w:val="21"/>
-          <w:szCs w:val="21"/>
-          <w:lang w:val="en-IL" w:eastAsia="en-IL"/>
-        </w:rPr>
-        <w:t>number</w:t>
-      </w:r>
-      <w:r>
-        <w:rPr>
-          <w:rFonts w:ascii="Consolas" w:eastAsia="Times New Roman" w:hAnsi="Consolas" w:cs="Times New Roman"/>
-          <w:color w:val="D4D4D4"/>
-          <w:sz w:val="21"/>
-          <w:szCs w:val="21"/>
-          <w:lang w:val="en-IL" w:eastAsia="en-IL"/>
-        </w:rPr>
-        <w:t>;</w:t>
-      </w:r>
-    </w:p>
-    <w:p>
-      <w:pPr>
-        <w:shd w:val="clear" w:color="auto" w:fill="1E1E1E"/>
-        <w:bidi w:val="0"/>
-        <w:spacing w:after="0" w:line="285" w:lineRule="atLeast"/>
-        <w:rPr>
-          <w:rFonts w:ascii="Consolas" w:eastAsia="Times New Roman" w:hAnsi="Consolas" w:cs="Times New Roman"/>
-          <w:color w:val="D4D4D4"/>
-          <w:sz w:val="21"/>
-          <w:szCs w:val="21"/>
-          <w:lang w:val="en-IL" w:eastAsia="en-IL"/>
-        </w:rPr>
-      </w:pPr>
-      <w:r>
-        <w:rPr>
-          <w:rFonts w:ascii="Consolas" w:eastAsia="Times New Roman" w:hAnsi="Consolas" w:cs="Times New Roman"/>
-          <w:color w:val="D4D4D4"/>
-          <w:sz w:val="21"/>
-          <w:szCs w:val="21"/>
-          <w:lang w:val="en-IL" w:eastAsia="en-IL"/>
-        </w:rPr>
         <w:t>  </w:t>
       </w:r>
       <w:r>
@@ -4344,6 +4296,900 @@
       <w:pPr>
         <w:bidi w:val="0"/>
         <w:rPr>
+          <w:sz w:val="24"/>
+          <w:szCs w:val="24"/>
+        </w:rPr>
+      </w:pPr>
+    </w:p>
+    <w:p>
+      <w:pPr>
+        <w:bidi w:val="0"/>
+        <w:rPr>
+          <w:b/>
+          <w:bCs/>
+          <w:color w:val="1C1C1C"/>
+          <w:sz w:val="32"/>
+          <w:szCs w:val="32"/>
+          <w:u w:val="single"/>
+        </w:rPr>
+      </w:pPr>
+      <w:r>
+        <w:rPr>
+          <w:b/>
+          <w:bCs/>
+          <w:color w:val="1C1C1C"/>
+          <w:sz w:val="32"/>
+          <w:szCs w:val="32"/>
+          <w:u w:val="single"/>
+        </w:rPr>
+        <w:t>Events</w:t>
+      </w:r>
+    </w:p>
+    <w:p>
+      <w:pPr>
+        <w:bidi w:val="0"/>
+        <w:rPr>
+          <w:color w:val="1C1C1C"/>
+          <w:sz w:val="24"/>
+          <w:szCs w:val="24"/>
+        </w:rPr>
+      </w:pPr>
+      <w:r>
+        <w:rPr>
+          <w:color w:val="1C1C1C"/>
+          <w:sz w:val="24"/>
+          <w:szCs w:val="24"/>
+        </w:rPr>
+        <w:t xml:space="preserve">There are </w:t>
+      </w:r>
+      <w:r>
+        <w:rPr>
+          <w:color w:val="1C1C1C"/>
+          <w:sz w:val="24"/>
+          <w:szCs w:val="24"/>
+          <w:lang w:val="en-IL"/>
+        </w:rPr>
+        <w:t>2</w:t>
+      </w:r>
+      <w:r>
+        <w:rPr>
+          <w:color w:val="1C1C1C"/>
+          <w:sz w:val="24"/>
+          <w:szCs w:val="24"/>
+        </w:rPr>
+        <w:t xml:space="preserve"> events "category" in this app. Each event fires a dispatch and updates the state accordingly.</w:t>
+      </w:r>
+    </w:p>
+    <w:p>
+      <w:pPr>
+        <w:pStyle w:val="ac"/>
+        <w:numPr>
+          <w:ilvl w:val="0"/>
+          <w:numId w:val="5"/>
+        </w:numPr>
+        <w:bidi w:val="0"/>
+        <w:rPr>
+          <w:color w:val="1C1C1C"/>
+          <w:sz w:val="24"/>
+          <w:szCs w:val="24"/>
+        </w:rPr>
+      </w:pPr>
+      <w:r>
+        <w:rPr>
+          <w:color w:val="1C1C1C"/>
+          <w:sz w:val="24"/>
+          <w:szCs w:val="24"/>
+        </w:rPr>
+        <w:t xml:space="preserve">Page changes- those are events </w:t>
+      </w:r>
+      <w:r>
+        <w:rPr>
+          <w:color w:val="1C1C1C"/>
+          <w:sz w:val="24"/>
+          <w:szCs w:val="24"/>
+          <w:lang w:val="en-IL"/>
+        </w:rPr>
+        <w:t>fired from the left toolbar (timeline) or from the page options (add new page buttons). Some examples are:</w:t>
+      </w:r>
+    </w:p>
+    <w:p>
+      <w:pPr>
+        <w:pStyle w:val="ac"/>
+        <w:numPr>
+          <w:ilvl w:val="0"/>
+          <w:numId w:val="6"/>
+        </w:numPr>
+        <w:bidi w:val="0"/>
+        <w:rPr>
+          <w:color w:val="1C1C1C"/>
+          <w:sz w:val="24"/>
+          <w:szCs w:val="24"/>
+        </w:rPr>
+      </w:pPr>
+      <w:r>
+        <w:rPr>
+          <w:color w:val="1C1C1C"/>
+          <w:sz w:val="24"/>
+          <w:szCs w:val="24"/>
+        </w:rPr>
+        <w:t xml:space="preserve">new </w:t>
+      </w:r>
+      <w:proofErr w:type="gramStart"/>
+      <w:r>
+        <w:rPr>
+          <w:color w:val="1C1C1C"/>
+          <w:sz w:val="24"/>
+          <w:szCs w:val="24"/>
+        </w:rPr>
+        <w:t>page</w:t>
+      </w:r>
+      <w:proofErr w:type="gramEnd"/>
+      <w:r>
+        <w:rPr>
+          <w:color w:val="1C1C1C"/>
+          <w:sz w:val="24"/>
+          <w:szCs w:val="24"/>
+        </w:rPr>
+        <w:t xml:space="preserve"> click event</w:t>
+      </w:r>
+    </w:p>
+    <w:p>
+      <w:pPr>
+        <w:pStyle w:val="ac"/>
+        <w:numPr>
+          <w:ilvl w:val="0"/>
+          <w:numId w:val="6"/>
+        </w:numPr>
+        <w:bidi w:val="0"/>
+        <w:rPr>
+          <w:color w:val="1C1C1C"/>
+          <w:sz w:val="24"/>
+          <w:szCs w:val="24"/>
+        </w:rPr>
+      </w:pPr>
+      <w:r>
+        <w:rPr>
+          <w:color w:val="1C1C1C"/>
+          <w:sz w:val="24"/>
+          <w:szCs w:val="24"/>
+        </w:rPr>
+        <w:t xml:space="preserve">Delete page </w:t>
+      </w:r>
+      <w:r>
+        <w:rPr>
+          <w:color w:val="1C1C1C"/>
+          <w:sz w:val="24"/>
+          <w:szCs w:val="24"/>
+        </w:rPr>
+        <w:t>click event</w:t>
+      </w:r>
+    </w:p>
+    <w:p>
+      <w:pPr>
+        <w:pStyle w:val="ac"/>
+        <w:numPr>
+          <w:ilvl w:val="0"/>
+          <w:numId w:val="6"/>
+        </w:numPr>
+        <w:bidi w:val="0"/>
+        <w:rPr>
+          <w:color w:val="1C1C1C"/>
+          <w:sz w:val="24"/>
+          <w:szCs w:val="24"/>
+        </w:rPr>
+      </w:pPr>
+      <w:r>
+        <w:rPr>
+          <w:color w:val="1C1C1C"/>
+          <w:sz w:val="24"/>
+          <w:szCs w:val="24"/>
+        </w:rPr>
+        <w:t>Rearrange pages (drag and drop event)</w:t>
+      </w:r>
+    </w:p>
+    <w:p>
+      <w:pPr>
+        <w:pStyle w:val="ac"/>
+        <w:numPr>
+          <w:ilvl w:val="0"/>
+          <w:numId w:val="6"/>
+        </w:numPr>
+        <w:bidi w:val="0"/>
+        <w:rPr>
+          <w:color w:val="1C1C1C"/>
+          <w:sz w:val="24"/>
+          <w:szCs w:val="24"/>
+        </w:rPr>
+      </w:pPr>
+      <w:r>
+        <w:rPr>
+          <w:color w:val="1C1C1C"/>
+          <w:sz w:val="24"/>
+          <w:szCs w:val="24"/>
+        </w:rPr>
+        <w:t>Page name changed</w:t>
+      </w:r>
+    </w:p>
+    <w:p>
+      <w:pPr>
+        <w:pStyle w:val="ac"/>
+        <w:numPr>
+          <w:ilvl w:val="0"/>
+          <w:numId w:val="6"/>
+        </w:numPr>
+        <w:bidi w:val="0"/>
+        <w:rPr>
+          <w:color w:val="1C1C1C"/>
+          <w:sz w:val="24"/>
+          <w:szCs w:val="24"/>
+        </w:rPr>
+      </w:pPr>
+      <w:r>
+        <w:rPr>
+          <w:color w:val="1C1C1C"/>
+          <w:sz w:val="24"/>
+          <w:szCs w:val="24"/>
+        </w:rPr>
+        <w:t>Survey name changed</w:t>
+      </w:r>
+    </w:p>
+    <w:p>
+      <w:pPr>
+        <w:pStyle w:val="ac"/>
+        <w:numPr>
+          <w:ilvl w:val="0"/>
+          <w:numId w:val="6"/>
+        </w:numPr>
+        <w:bidi w:val="0"/>
+        <w:rPr>
+          <w:color w:val="1C1C1C"/>
+          <w:sz w:val="24"/>
+          <w:szCs w:val="24"/>
+        </w:rPr>
+      </w:pPr>
+      <w:r>
+        <w:rPr>
+          <w:color w:val="1C1C1C"/>
+          <w:sz w:val="24"/>
+          <w:szCs w:val="24"/>
+        </w:rPr>
+        <w:t>current page index changed click event</w:t>
+      </w:r>
+    </w:p>
+    <w:p>
+      <w:pPr>
+        <w:pStyle w:val="ac"/>
+        <w:numPr>
+          <w:ilvl w:val="0"/>
+          <w:numId w:val="5"/>
+        </w:numPr>
+        <w:bidi w:val="0"/>
+        <w:rPr>
+          <w:color w:val="1C1C1C"/>
+          <w:sz w:val="24"/>
+          <w:szCs w:val="24"/>
+        </w:rPr>
+      </w:pPr>
+      <w:r>
+        <w:rPr>
+          <w:color w:val="1C1C1C"/>
+          <w:sz w:val="24"/>
+          <w:szCs w:val="24"/>
+        </w:rPr>
+        <w:t>design/edit changes- those events are fired from the edit toolbar (right side toolbar)</w:t>
+      </w:r>
+      <w:r>
+        <w:rPr>
+          <w:color w:val="1C1C1C"/>
+          <w:sz w:val="24"/>
+          <w:szCs w:val="24"/>
+        </w:rPr>
+        <w:t>. Some examples are:</w:t>
+      </w:r>
+    </w:p>
+    <w:p>
+      <w:pPr>
+        <w:pStyle w:val="ac"/>
+        <w:numPr>
+          <w:ilvl w:val="0"/>
+          <w:numId w:val="6"/>
+        </w:numPr>
+        <w:bidi w:val="0"/>
+        <w:rPr>
+          <w:color w:val="1C1C1C"/>
+          <w:sz w:val="24"/>
+          <w:szCs w:val="24"/>
+        </w:rPr>
+      </w:pPr>
+      <w:r>
+        <w:rPr>
+          <w:color w:val="1C1C1C"/>
+          <w:sz w:val="24"/>
+          <w:szCs w:val="24"/>
+        </w:rPr>
+        <w:t>background changed</w:t>
+      </w:r>
+    </w:p>
+    <w:p>
+      <w:pPr>
+        <w:pStyle w:val="ac"/>
+        <w:numPr>
+          <w:ilvl w:val="0"/>
+          <w:numId w:val="6"/>
+        </w:numPr>
+        <w:bidi w:val="0"/>
+        <w:rPr>
+          <w:color w:val="1C1C1C"/>
+          <w:sz w:val="24"/>
+          <w:szCs w:val="24"/>
+        </w:rPr>
+      </w:pPr>
+      <w:r>
+        <w:rPr>
+          <w:color w:val="1C1C1C"/>
+          <w:sz w:val="24"/>
+          <w:szCs w:val="24"/>
+        </w:rPr>
+        <w:t>font size changed (question/answer/header/sub header)</w:t>
+      </w:r>
+    </w:p>
+    <w:p>
+      <w:pPr>
+        <w:pStyle w:val="ac"/>
+        <w:numPr>
+          <w:ilvl w:val="0"/>
+          <w:numId w:val="6"/>
+        </w:numPr>
+        <w:bidi w:val="0"/>
+        <w:rPr>
+          <w:color w:val="1C1C1C"/>
+          <w:sz w:val="24"/>
+          <w:szCs w:val="24"/>
+        </w:rPr>
+      </w:pPr>
+      <w:r>
+        <w:rPr>
+          <w:color w:val="1C1C1C"/>
+          <w:sz w:val="24"/>
+          <w:szCs w:val="24"/>
+        </w:rPr>
+        <w:t xml:space="preserve">text changed </w:t>
+      </w:r>
+      <w:r>
+        <w:rPr>
+          <w:color w:val="1C1C1C"/>
+          <w:sz w:val="24"/>
+          <w:szCs w:val="24"/>
+        </w:rPr>
+        <w:t>(question/answer/header/sub</w:t>
+      </w:r>
+      <w:r>
+        <w:rPr>
+          <w:color w:val="1C1C1C"/>
+          <w:sz w:val="24"/>
+          <w:szCs w:val="24"/>
+        </w:rPr>
+        <w:t xml:space="preserve"> </w:t>
+      </w:r>
+      <w:r>
+        <w:rPr>
+          <w:color w:val="1C1C1C"/>
+          <w:sz w:val="24"/>
+          <w:szCs w:val="24"/>
+        </w:rPr>
+        <w:t>header)</w:t>
+      </w:r>
+    </w:p>
+    <w:p>
+      <w:pPr>
+        <w:bidi w:val="0"/>
+        <w:rPr>
+          <w:color w:val="1C1C1C"/>
+          <w:sz w:val="24"/>
+          <w:szCs w:val="24"/>
+        </w:rPr>
+      </w:pPr>
+    </w:p>
+    <w:p>
+      <w:pPr>
+        <w:bidi w:val="0"/>
+        <w:rPr>
+          <w:b/>
+          <w:bCs/>
+          <w:color w:val="0D6D7D"/>
+          <w:sz w:val="44"/>
+          <w:szCs w:val="44"/>
+          <w:u w:val="single"/>
+          <w:lang w:val="en-IL"/>
+        </w:rPr>
+      </w:pPr>
+      <w:r>
+        <w:rPr>
+          <w:b/>
+          <w:bCs/>
+          <w:color w:val="0D6D7D"/>
+          <w:sz w:val="44"/>
+          <w:szCs w:val="44"/>
+          <w:u w:val="single"/>
+          <w:lang w:val="en-IL"/>
+        </w:rPr>
+        <w:t>back end</w:t>
+      </w:r>
+    </w:p>
+    <w:p>
+      <w:pPr>
+        <w:bidi w:val="0"/>
+        <w:rPr>
+          <w:sz w:val="24"/>
+          <w:szCs w:val="24"/>
+          <w:lang w:val="en-IL"/>
+        </w:rPr>
+      </w:pPr>
+      <w:r>
+        <w:rPr>
+          <w:sz w:val="24"/>
+          <w:szCs w:val="24"/>
+          <w:lang w:val="en-IL"/>
+        </w:rPr>
+        <w:t>the server side is going to be written in Javascript using node.js and Express.</w:t>
+      </w:r>
+    </w:p>
+    <w:p>
+      <w:pPr>
+        <w:bidi w:val="0"/>
+        <w:rPr>
+          <w:sz w:val="24"/>
+          <w:szCs w:val="24"/>
+          <w:lang w:val="en-IL"/>
+        </w:rPr>
+      </w:pPr>
+      <w:r>
+        <w:rPr>
+          <w:sz w:val="24"/>
+          <w:szCs w:val="24"/>
+          <w:lang w:val="en-IL"/>
+        </w:rPr>
+        <w:t>I will also use MongoDB and Mongoose to store the data.</w:t>
+      </w:r>
+    </w:p>
+    <w:p>
+      <w:pPr>
+        <w:bidi w:val="0"/>
+        <w:rPr>
+          <w:sz w:val="24"/>
+          <w:szCs w:val="24"/>
+          <w:lang w:val="en-IL"/>
+        </w:rPr>
+      </w:pPr>
+      <w:r>
+        <w:rPr>
+          <w:sz w:val="24"/>
+          <w:szCs w:val="24"/>
+          <w:lang w:val="en-IL"/>
+        </w:rPr>
+        <w:t>As a first milestone, i will focus on one survey only- therefore, one URL.</w:t>
+      </w:r>
+    </w:p>
+    <w:p>
+      <w:pPr>
+        <w:bidi w:val="0"/>
+        <w:rPr>
+          <w:sz w:val="24"/>
+          <w:szCs w:val="24"/>
+          <w:lang w:val="en-IL"/>
+        </w:rPr>
+      </w:pPr>
+    </w:p>
+    <w:p>
+      <w:pPr>
+        <w:bidi w:val="0"/>
+        <w:rPr>
+          <w:sz w:val="24"/>
+          <w:szCs w:val="24"/>
+          <w:lang w:val="en-IL"/>
+        </w:rPr>
+      </w:pPr>
+    </w:p>
+    <w:p>
+      <w:pPr>
+        <w:bidi w:val="0"/>
+        <w:rPr>
+          <w:sz w:val="28"/>
+          <w:szCs w:val="28"/>
+          <w:u w:val="single"/>
+          <w:lang w:val="en-IL"/>
+        </w:rPr>
+      </w:pPr>
+      <w:r>
+        <w:rPr>
+          <w:sz w:val="28"/>
+          <w:szCs w:val="28"/>
+          <w:u w:val="single"/>
+          <w:lang w:val="en-IL"/>
+        </w:rPr>
+        <w:lastRenderedPageBreak/>
+        <w:t>Saving to the database</w:t>
+      </w:r>
+    </w:p>
+    <w:p>
+      <w:pPr>
+        <w:bidi w:val="0"/>
+        <w:rPr>
+          <w:sz w:val="24"/>
+          <w:szCs w:val="24"/>
+          <w:lang w:val="en-IL"/>
+        </w:rPr>
+      </w:pPr>
+      <w:r>
+        <w:rPr>
+          <w:sz w:val="24"/>
+          <w:szCs w:val="24"/>
+          <w:lang w:val="en-IL"/>
+        </w:rPr>
+        <w:t>Each dispatch</w:t>
+      </w:r>
+      <w:r>
+        <w:rPr>
+          <w:sz w:val="24"/>
+          <w:szCs w:val="24"/>
+          <w:lang w:val="en-IL"/>
+        </w:rPr>
+        <w:t xml:space="preserve"> in the client side</w:t>
+      </w:r>
+      <w:r>
+        <w:rPr>
+          <w:sz w:val="24"/>
+          <w:szCs w:val="24"/>
+          <w:lang w:val="en-IL"/>
+        </w:rPr>
+        <w:t xml:space="preserve"> </w:t>
+      </w:r>
+      <w:r>
+        <w:rPr>
+          <w:sz w:val="24"/>
+          <w:szCs w:val="24"/>
+          <w:lang w:val="en-IL"/>
+        </w:rPr>
+        <w:t>(</w:t>
+      </w:r>
+      <w:r>
+        <w:rPr>
+          <w:sz w:val="24"/>
+          <w:szCs w:val="24"/>
+          <w:lang w:val="en-IL"/>
+        </w:rPr>
+        <w:t>which indicates on some change in the survey</w:t>
+      </w:r>
+      <w:r>
+        <w:rPr>
+          <w:sz w:val="24"/>
+          <w:szCs w:val="24"/>
+          <w:lang w:val="en-IL"/>
+        </w:rPr>
+        <w:t>)</w:t>
+      </w:r>
+      <w:r>
+        <w:rPr>
+          <w:sz w:val="24"/>
+          <w:szCs w:val="24"/>
+          <w:lang w:val="en-IL"/>
+        </w:rPr>
+        <w:t xml:space="preserve"> will make the </w:t>
+      </w:r>
+      <w:r>
+        <w:rPr>
+          <w:sz w:val="24"/>
+          <w:szCs w:val="24"/>
+          <w:lang w:val="en-IL"/>
+        </w:rPr>
+        <w:t>necessary</w:t>
+      </w:r>
+      <w:r>
+        <w:rPr>
+          <w:sz w:val="24"/>
+          <w:szCs w:val="24"/>
+          <w:lang w:val="en-IL"/>
+        </w:rPr>
+        <w:t xml:space="preserve"> </w:t>
+      </w:r>
+      <w:r>
+        <w:rPr>
+          <w:sz w:val="24"/>
+          <w:szCs w:val="24"/>
+          <w:lang w:val="en-IL"/>
+        </w:rPr>
+        <w:t>updates and then send a patch request to the server, with the relevant changes, which will update the database accordingly.</w:t>
+      </w:r>
+    </w:p>
+    <w:p>
+      <w:pPr>
+        <w:bidi w:val="0"/>
+        <w:rPr>
+          <w:sz w:val="24"/>
+          <w:szCs w:val="24"/>
+          <w:lang w:val="en-IL"/>
+        </w:rPr>
+      </w:pPr>
+      <w:r>
+        <w:rPr>
+          <w:sz w:val="24"/>
+          <w:szCs w:val="24"/>
+          <w:lang w:val="en-IL"/>
+        </w:rPr>
+        <w:t>"SurveyModel" will be a model representing all the survey's required and optional properties.</w:t>
+      </w:r>
+    </w:p>
+    <w:p>
+      <w:pPr>
+        <w:bidi w:val="0"/>
+        <w:rPr>
+          <w:sz w:val="24"/>
+          <w:szCs w:val="24"/>
+          <w:lang w:val="en-IL"/>
+        </w:rPr>
+      </w:pPr>
+      <w:r>
+        <w:rPr>
+          <w:sz w:val="24"/>
+          <w:szCs w:val="24"/>
+          <w:lang w:val="en-IL"/>
+        </w:rPr>
+        <w:t xml:space="preserve">When a new page is added, the client side create an object of the </w:t>
+      </w:r>
+      <w:r>
+        <w:rPr>
+          <w:sz w:val="24"/>
+          <w:szCs w:val="24"/>
+          <w:lang w:val="en-IL"/>
+        </w:rPr>
+        <w:t>relevant page. Then, the new page object will be sent to the server side, which will generate a "SurveyModel" object with the request object data, and save it to the database.</w:t>
+      </w:r>
+    </w:p>
+    <w:p>
+      <w:pPr>
+        <w:bidi w:val="0"/>
+        <w:rPr>
+          <w:sz w:val="24"/>
+          <w:szCs w:val="24"/>
+          <w:lang w:val="en-IL"/>
+        </w:rPr>
+      </w:pPr>
+      <w:r>
+        <w:rPr>
+          <w:sz w:val="24"/>
+          <w:szCs w:val="24"/>
+          <w:lang w:val="en-IL"/>
+        </w:rPr>
+        <w:t>MongoDB will generate a unique id for this survey object, which will be the URL identifier.</w:t>
+      </w:r>
+    </w:p>
+    <w:p>
+      <w:pPr>
+        <w:bidi w:val="0"/>
+        <w:rPr>
+          <w:sz w:val="24"/>
+          <w:szCs w:val="24"/>
+          <w:lang w:val="en-IL"/>
+        </w:rPr>
+      </w:pPr>
+      <w:r>
+        <w:rPr>
+          <w:sz w:val="24"/>
+          <w:szCs w:val="24"/>
+          <w:lang w:val="en-IL"/>
+        </w:rPr>
+        <w:t xml:space="preserve"> </w:t>
+      </w:r>
+    </w:p>
+    <w:p>
+      <w:pPr>
+        <w:bidi w:val="0"/>
+        <w:rPr>
+          <w:sz w:val="28"/>
+          <w:szCs w:val="28"/>
+          <w:u w:val="single"/>
+          <w:lang w:val="en-IL"/>
+        </w:rPr>
+      </w:pPr>
+      <w:r>
+        <w:rPr>
+          <w:sz w:val="28"/>
+          <w:szCs w:val="28"/>
+          <w:u w:val="single"/>
+          <w:lang w:val="en-IL"/>
+        </w:rPr>
+        <w:t xml:space="preserve">Loading the interactable </w:t>
+      </w:r>
+      <w:r>
+        <w:rPr>
+          <w:sz w:val="28"/>
+          <w:szCs w:val="28"/>
+          <w:u w:val="single"/>
+          <w:lang w:val="en-IL"/>
+        </w:rPr>
+        <w:t>survey</w:t>
+      </w:r>
+      <w:r>
+        <w:rPr>
+          <w:sz w:val="28"/>
+          <w:szCs w:val="28"/>
+          <w:u w:val="single"/>
+          <w:lang w:val="en-IL"/>
+        </w:rPr>
+        <w:t xml:space="preserve"> URL</w:t>
+      </w:r>
+    </w:p>
+    <w:p>
+      <w:pPr>
+        <w:bidi w:val="0"/>
+        <w:rPr>
+          <w:sz w:val="24"/>
+          <w:szCs w:val="24"/>
+          <w:lang w:val="en-IL"/>
+        </w:rPr>
+      </w:pPr>
+      <w:r>
+        <w:rPr>
+          <w:sz w:val="24"/>
+          <w:szCs w:val="24"/>
+          <w:lang w:val="en-IL"/>
+        </w:rPr>
+        <w:t>The URL will be something like this: "http://www.surveybox.com/123456</w:t>
+      </w:r>
+      <w:r>
+        <w:rPr>
+          <w:sz w:val="24"/>
+          <w:szCs w:val="24"/>
+          <w:lang w:val="en-IL"/>
+        </w:rPr>
+        <w:t>"</w:t>
+      </w:r>
+    </w:p>
+    <w:p>
+      <w:pPr>
+        <w:bidi w:val="0"/>
+        <w:rPr>
+          <w:sz w:val="24"/>
+          <w:szCs w:val="24"/>
+          <w:lang w:val="en-IL"/>
+        </w:rPr>
+      </w:pPr>
+      <w:r>
+        <w:rPr>
+          <w:sz w:val="24"/>
+          <w:szCs w:val="24"/>
+          <w:lang w:val="en-IL"/>
+        </w:rPr>
+        <w:t>On page load, the client side will send a get request with the URL id parameter (i.e., 123456). The server will search the database for a survey with that id and send it as JSON (if it exist).</w:t>
+      </w:r>
+    </w:p>
+    <w:p>
+      <w:pPr>
+        <w:bidi w:val="0"/>
+        <w:rPr>
+          <w:sz w:val="24"/>
+          <w:szCs w:val="24"/>
+          <w:lang w:val="en-IL"/>
+        </w:rPr>
+      </w:pPr>
+      <w:r>
+        <w:rPr>
+          <w:sz w:val="24"/>
+          <w:szCs w:val="24"/>
+          <w:lang w:val="en-IL"/>
+        </w:rPr>
+        <w:t>Then, the client side will go through the object properties and generate the survey pages accordingly.</w:t>
+      </w:r>
+    </w:p>
+    <w:p>
+      <w:pPr>
+        <w:bidi w:val="0"/>
+        <w:rPr>
+          <w:sz w:val="24"/>
+          <w:szCs w:val="24"/>
+          <w:lang w:val="en-IL"/>
+        </w:rPr>
+      </w:pPr>
+      <w:r>
+        <w:rPr>
+          <w:sz w:val="24"/>
+          <w:szCs w:val="24"/>
+          <w:lang w:val="en-IL"/>
+        </w:rPr>
+        <w:t>Each survey page will have a URL of this format: "</w:t>
+      </w:r>
+      <w:r>
+        <w:rPr>
+          <w:sz w:val="24"/>
+          <w:szCs w:val="24"/>
+          <w:lang w:val="en-IL"/>
+        </w:rPr>
+        <w:t>http://www.surveybox.com/</w:t>
+      </w:r>
+      <w:r>
+        <w:rPr>
+          <w:sz w:val="24"/>
+          <w:szCs w:val="24"/>
+          <w:lang w:val="en-IL"/>
+        </w:rPr>
+        <w:t>&lt;survey id&gt;</w:t>
+      </w:r>
+      <w:r>
+        <w:rPr>
+          <w:sz w:val="24"/>
+          <w:szCs w:val="24"/>
+          <w:lang w:val="en-IL"/>
+        </w:rPr>
+        <w:t>/</w:t>
+      </w:r>
+      <w:r>
+        <w:rPr>
+          <w:sz w:val="24"/>
+          <w:szCs w:val="24"/>
+          <w:lang w:val="en-IL"/>
+        </w:rPr>
+        <w:t xml:space="preserve">&lt;current page number&gt;" </w:t>
+      </w:r>
+    </w:p>
+    <w:p>
+      <w:pPr>
+        <w:bidi w:val="0"/>
+        <w:rPr>
+          <w:sz w:val="24"/>
+          <w:szCs w:val="24"/>
+          <w:lang w:val="en-IL"/>
+        </w:rPr>
+      </w:pPr>
+      <w:r>
+        <w:rPr>
+          <w:sz w:val="24"/>
+          <w:szCs w:val="24"/>
+          <w:lang w:val="en-IL"/>
+        </w:rPr>
+        <w:t xml:space="preserve">The "next" button on click event will fire a post request with this page answer (if valid and not a welcome page with no question in it). </w:t>
+      </w:r>
+      <w:r>
+        <w:rPr>
+          <w:sz w:val="24"/>
+          <w:szCs w:val="24"/>
+          <w:lang w:val="en-IL"/>
+        </w:rPr>
+        <w:t>The server will update the answer in the database.</w:t>
+      </w:r>
+    </w:p>
+    <w:p>
+      <w:pPr>
+        <w:bidi w:val="0"/>
+        <w:rPr>
+          <w:sz w:val="24"/>
+          <w:szCs w:val="24"/>
+          <w:lang w:val="en-IL"/>
+        </w:rPr>
+      </w:pPr>
+      <w:r>
+        <w:rPr>
+          <w:sz w:val="24"/>
+          <w:szCs w:val="24"/>
+          <w:lang w:val="en-IL"/>
+        </w:rPr>
+        <w:t>* One thing to pay attention to- if the user changes the answer options or the question after someone already voted, we need to delete the previous results for that question.</w:t>
+      </w:r>
+    </w:p>
+    <w:p>
+      <w:pPr>
+        <w:bidi w:val="0"/>
+        <w:rPr>
+          <w:sz w:val="24"/>
+          <w:szCs w:val="24"/>
+          <w:lang w:val="en-IL"/>
+        </w:rPr>
+      </w:pPr>
+    </w:p>
+    <w:p>
+      <w:pPr>
+        <w:bidi w:val="0"/>
+        <w:rPr>
+          <w:color w:val="1C1C1C"/>
           <w:sz w:val="24"/>
           <w:szCs w:val="24"/>
           <w:rtl/>
@@ -4593,6 +5439,208 @@
     </w:lvl>
   </w:abstractNum>
   <w:abstractNum w:abstractNumId="2" w15:restartNumberingAfterBreak="0">
+    <w:nsid w:val="56F2557E"/>
+    <w:multiLevelType w:val="hybridMultilevel"/>
+    <w:tmpl w:val="6BD41734"/>
+    <w:lvl w:ilvl="0" w:tplc="189CA18E">
+      <w:start w:val="1"/>
+      <w:numFmt w:val="bullet"/>
+      <w:lvlText w:val="-"/>
+      <w:lvlJc w:val="left"/>
+      <w:pPr>
+        <w:ind w:left="1080" w:hanging="360"/>
+      </w:pPr>
+      <w:rPr>
+        <w:rFonts w:ascii="Calibri" w:eastAsiaTheme="minorHAnsi" w:hAnsi="Calibri" w:cs="Calibri" w:hint="default"/>
+      </w:rPr>
+    </w:lvl>
+    <w:lvl w:ilvl="1" w:tplc="20000003" w:tentative="1">
+      <w:start w:val="1"/>
+      <w:numFmt w:val="bullet"/>
+      <w:lvlText w:val="o"/>
+      <w:lvlJc w:val="left"/>
+      <w:pPr>
+        <w:ind w:left="1800" w:hanging="360"/>
+      </w:pPr>
+      <w:rPr>
+        <w:rFonts w:ascii="Courier New" w:hAnsi="Courier New" w:cs="Courier New" w:hint="default"/>
+      </w:rPr>
+    </w:lvl>
+    <w:lvl w:ilvl="2" w:tplc="20000005" w:tentative="1">
+      <w:start w:val="1"/>
+      <w:numFmt w:val="bullet"/>
+      <w:lvlText w:val=""/>
+      <w:lvlJc w:val="left"/>
+      <w:pPr>
+        <w:ind w:left="2520" w:hanging="360"/>
+      </w:pPr>
+      <w:rPr>
+        <w:rFonts w:ascii="Wingdings" w:hAnsi="Wingdings" w:hint="default"/>
+      </w:rPr>
+    </w:lvl>
+    <w:lvl w:ilvl="3" w:tplc="20000001" w:tentative="1">
+      <w:start w:val="1"/>
+      <w:numFmt w:val="bullet"/>
+      <w:lvlText w:val=""/>
+      <w:lvlJc w:val="left"/>
+      <w:pPr>
+        <w:ind w:left="3240" w:hanging="360"/>
+      </w:pPr>
+      <w:rPr>
+        <w:rFonts w:ascii="Symbol" w:hAnsi="Symbol" w:hint="default"/>
+      </w:rPr>
+    </w:lvl>
+    <w:lvl w:ilvl="4" w:tplc="20000003" w:tentative="1">
+      <w:start w:val="1"/>
+      <w:numFmt w:val="bullet"/>
+      <w:lvlText w:val="o"/>
+      <w:lvlJc w:val="left"/>
+      <w:pPr>
+        <w:ind w:left="3960" w:hanging="360"/>
+      </w:pPr>
+      <w:rPr>
+        <w:rFonts w:ascii="Courier New" w:hAnsi="Courier New" w:cs="Courier New" w:hint="default"/>
+      </w:rPr>
+    </w:lvl>
+    <w:lvl w:ilvl="5" w:tplc="20000005" w:tentative="1">
+      <w:start w:val="1"/>
+      <w:numFmt w:val="bullet"/>
+      <w:lvlText w:val=""/>
+      <w:lvlJc w:val="left"/>
+      <w:pPr>
+        <w:ind w:left="4680" w:hanging="360"/>
+      </w:pPr>
+      <w:rPr>
+        <w:rFonts w:ascii="Wingdings" w:hAnsi="Wingdings" w:hint="default"/>
+      </w:rPr>
+    </w:lvl>
+    <w:lvl w:ilvl="6" w:tplc="20000001" w:tentative="1">
+      <w:start w:val="1"/>
+      <w:numFmt w:val="bullet"/>
+      <w:lvlText w:val=""/>
+      <w:lvlJc w:val="left"/>
+      <w:pPr>
+        <w:ind w:left="5400" w:hanging="360"/>
+      </w:pPr>
+      <w:rPr>
+        <w:rFonts w:ascii="Symbol" w:hAnsi="Symbol" w:hint="default"/>
+      </w:rPr>
+    </w:lvl>
+    <w:lvl w:ilvl="7" w:tplc="20000003" w:tentative="1">
+      <w:start w:val="1"/>
+      <w:numFmt w:val="bullet"/>
+      <w:lvlText w:val="o"/>
+      <w:lvlJc w:val="left"/>
+      <w:pPr>
+        <w:ind w:left="6120" w:hanging="360"/>
+      </w:pPr>
+      <w:rPr>
+        <w:rFonts w:ascii="Courier New" w:hAnsi="Courier New" w:cs="Courier New" w:hint="default"/>
+      </w:rPr>
+    </w:lvl>
+    <w:lvl w:ilvl="8" w:tplc="20000005" w:tentative="1">
+      <w:start w:val="1"/>
+      <w:numFmt w:val="bullet"/>
+      <w:lvlText w:val=""/>
+      <w:lvlJc w:val="left"/>
+      <w:pPr>
+        <w:ind w:left="6840" w:hanging="360"/>
+      </w:pPr>
+      <w:rPr>
+        <w:rFonts w:ascii="Wingdings" w:hAnsi="Wingdings" w:hint="default"/>
+      </w:rPr>
+    </w:lvl>
+  </w:abstractNum>
+  <w:abstractNum w:abstractNumId="3" w15:restartNumberingAfterBreak="0">
+    <w:nsid w:val="72FB6110"/>
+    <w:multiLevelType w:val="hybridMultilevel"/>
+    <w:tmpl w:val="4744703E"/>
+    <w:lvl w:ilvl="0" w:tplc="2000000F">
+      <w:start w:val="1"/>
+      <w:numFmt w:val="decimal"/>
+      <w:lvlText w:val="%1."/>
+      <w:lvlJc w:val="left"/>
+      <w:pPr>
+        <w:ind w:left="720" w:hanging="360"/>
+      </w:pPr>
+      <w:rPr>
+        <w:rFonts w:hint="default"/>
+      </w:rPr>
+    </w:lvl>
+    <w:lvl w:ilvl="1" w:tplc="20000019" w:tentative="1">
+      <w:start w:val="1"/>
+      <w:numFmt w:val="lowerLetter"/>
+      <w:lvlText w:val="%2."/>
+      <w:lvlJc w:val="left"/>
+      <w:pPr>
+        <w:ind w:left="1440" w:hanging="360"/>
+      </w:pPr>
+    </w:lvl>
+    <w:lvl w:ilvl="2" w:tplc="2000001B" w:tentative="1">
+      <w:start w:val="1"/>
+      <w:numFmt w:val="lowerRoman"/>
+      <w:lvlText w:val="%3."/>
+      <w:lvlJc w:val="right"/>
+      <w:pPr>
+        <w:ind w:left="2160" w:hanging="180"/>
+      </w:pPr>
+    </w:lvl>
+    <w:lvl w:ilvl="3" w:tplc="2000000F" w:tentative="1">
+      <w:start w:val="1"/>
+      <w:numFmt w:val="decimal"/>
+      <w:lvlText w:val="%4."/>
+      <w:lvlJc w:val="left"/>
+      <w:pPr>
+        <w:ind w:left="2880" w:hanging="360"/>
+      </w:pPr>
+    </w:lvl>
+    <w:lvl w:ilvl="4" w:tplc="20000019" w:tentative="1">
+      <w:start w:val="1"/>
+      <w:numFmt w:val="lowerLetter"/>
+      <w:lvlText w:val="%5."/>
+      <w:lvlJc w:val="left"/>
+      <w:pPr>
+        <w:ind w:left="3600" w:hanging="360"/>
+      </w:pPr>
+    </w:lvl>
+    <w:lvl w:ilvl="5" w:tplc="2000001B" w:tentative="1">
+      <w:start w:val="1"/>
+      <w:numFmt w:val="lowerRoman"/>
+      <w:lvlText w:val="%6."/>
+      <w:lvlJc w:val="right"/>
+      <w:pPr>
+        <w:ind w:left="4320" w:hanging="180"/>
+      </w:pPr>
+    </w:lvl>
+    <w:lvl w:ilvl="6" w:tplc="2000000F" w:tentative="1">
+      <w:start w:val="1"/>
+      <w:numFmt w:val="decimal"/>
+      <w:lvlText w:val="%7."/>
+      <w:lvlJc w:val="left"/>
+      <w:pPr>
+        <w:ind w:left="5040" w:hanging="360"/>
+      </w:pPr>
+    </w:lvl>
+    <w:lvl w:ilvl="7" w:tplc="20000019" w:tentative="1">
+      <w:start w:val="1"/>
+      <w:numFmt w:val="lowerLetter"/>
+      <w:lvlText w:val="%8."/>
+      <w:lvlJc w:val="left"/>
+      <w:pPr>
+        <w:ind w:left="5760" w:hanging="360"/>
+      </w:pPr>
+    </w:lvl>
+    <w:lvl w:ilvl="8" w:tplc="2000001B" w:tentative="1">
+      <w:start w:val="1"/>
+      <w:numFmt w:val="lowerRoman"/>
+      <w:lvlText w:val="%9."/>
+      <w:lvlJc w:val="right"/>
+      <w:pPr>
+        <w:ind w:left="6480" w:hanging="180"/>
+      </w:pPr>
+    </w:lvl>
+  </w:abstractNum>
+  <w:abstractNum w:abstractNumId="4" w15:restartNumberingAfterBreak="0">
     <w:nsid w:val="75384490"/>
     <w:multiLevelType w:val="multilevel"/>
     <w:tmpl w:val="21286060"/>
@@ -4741,7 +5789,7 @@
       </w:rPr>
     </w:lvl>
   </w:abstractNum>
-  <w:abstractNum w:abstractNumId="3" w15:restartNumberingAfterBreak="0">
+  <w:abstractNum w:abstractNumId="5" w15:restartNumberingAfterBreak="0">
     <w:nsid w:val="7DAA4773"/>
     <w:multiLevelType w:val="hybridMultilevel"/>
     <w:tmpl w:val="6310C0A0"/>
@@ -4855,7 +5903,7 @@
     </w:lvl>
   </w:abstractNum>
   <w:num w:numId="1">
-    <w:abstractNumId w:val="2"/>
+    <w:abstractNumId w:val="4"/>
   </w:num>
   <w:num w:numId="2">
     <w:abstractNumId w:val="0"/>
@@ -4864,7 +5912,13 @@
     <w:abstractNumId w:val="1"/>
   </w:num>
   <w:num w:numId="4">
+    <w:abstractNumId w:val="5"/>
+  </w:num>
+  <w:num w:numId="5">
     <w:abstractNumId w:val="3"/>
+  </w:num>
+  <w:num w:numId="6">
+    <w:abstractNumId w:val="2"/>
   </w:num>
 </w:numbering>
 </file>
@@ -5420,6 +6474,29 @@
       <w:contextualSpacing/>
     </w:pPr>
   </w:style>
+  <w:style w:type="character" w:styleId="Hyperlink">
+    <w:name w:val="Hyperlink"/>
+    <w:basedOn w:val="a0"/>
+    <w:uiPriority w:val="99"/>
+    <w:unhideWhenUsed/>
+    <w:rsid w:val="00241C06"/>
+    <w:rPr>
+      <w:color w:val="0563C1" w:themeColor="hyperlink"/>
+      <w:u w:val="single"/>
+    </w:rPr>
+  </w:style>
+  <w:style w:type="character" w:styleId="ad">
+    <w:name w:val="Unresolved Mention"/>
+    <w:basedOn w:val="a0"/>
+    <w:uiPriority w:val="99"/>
+    <w:semiHidden/>
+    <w:unhideWhenUsed/>
+    <w:rsid w:val="00241C06"/>
+    <w:rPr>
+      <w:color w:val="605E5C"/>
+      <w:shd w:val="clear" w:color="auto" w:fill="E1DFDD"/>
+    </w:rPr>
+  </w:style>
 </w:styles>
 </file>
 

</xml_diff>